<commit_message>
BEFORE MERGE ID:MAIL_SAV_STUFF. BERNIE COMPUTER.
</commit_message>
<xml_diff>
--- a/CODE_SNIPPET/HELPDOC/PROJECTS/GAUNTLET/GauntletUI.docx
+++ b/CODE_SNIPPET/HELPDOC/PROJECTS/GAUNTLET/GauntletUI.docx
@@ -47,6 +47,71 @@
           <w:u w:val="single"/>
         </w:rPr>
         <w:t>Nexient Testing Service (Gauntlet) UI Team Stuff:</w:t>
+      </w:r>
+    </w:p>
+    <w:p>
+      <w:pPr>
+        <w:spacing w:after="0"/>
+        <w:rPr>
+          <w:i/>
+          <w:u w:val="single"/>
+        </w:rPr>
+      </w:pPr>
+    </w:p>
+    <w:p>
+      <w:pPr>
+        <w:spacing w:after="0"/>
+        <w:rPr>
+          <w:i/>
+          <w:u w:val="single"/>
+        </w:rPr>
+      </w:pPr>
+      <w:r>
+        <w:rPr>
+          <w:i/>
+          <w:u w:val="single"/>
+        </w:rPr>
+        <w:t>Current Repo Folders:</w:t>
+      </w:r>
+      <w:r>
+        <w:rPr>
+          <w:i/>
+          <w:u w:val="single"/>
+        </w:rPr>
+        <w:br/>
+      </w:r>
+      <w:r>
+        <w:rPr>
+          <w:b/>
+        </w:rPr>
+        <w:t>00_FrontEndTest</w:t>
+      </w:r>
+      <w:r>
+        <w:t xml:space="preserve"> --UI project where I am pullin branches being testing with REAL backend.</w:t>
+      </w:r>
+      <w:r>
+        <w:br/>
+      </w:r>
+      <w:r>
+        <w:rPr>
+          <w:b/>
+        </w:rPr>
+        <w:t>00_G</w:t>
+      </w:r>
+      <w:r>
+        <w:t xml:space="preserve"> -- UI project where I am pulling branches being tested with MOCK backend.</w:t>
+      </w:r>
+      <w:r>
+        <w:br/>
+      </w:r>
+      <w:r>
+        <w:rPr>
+          <w:b/>
+        </w:rPr>
+        <w:t>00_Gauntlet_Backend</w:t>
+      </w:r>
+      <w:r>
+        <w:t>: The JAVA code base used for REAL backend.</w:t>
       </w:r>
     </w:p>
     <w:p>
@@ -1182,6 +1247,7 @@
                 <w:szCs w:val="16"/>
                 <w:u w:val="none"/>
               </w:rPr>
+              <w:lastRenderedPageBreak/>
               <w:t>Mock Backend:</w:t>
             </w:r>
           </w:p>
@@ -1378,6 +1444,7 @@
     </w:tbl>
     <w:p>
       <w:pPr>
+        <w:spacing w:after="0"/>
         <w:rPr>
           <w:rStyle w:val="Hyperlink"/>
           <w:rFonts w:ascii="Consolas" w:hAnsi="Consolas" w:cs="Consolas"/>
@@ -1391,226 +1458,12 @@
         <w:rPr>
           <w:rStyle w:val="Hyperlink"/>
           <w:rFonts w:ascii="Consolas" w:hAnsi="Consolas" w:cs="Consolas"/>
-          <w:sz w:val="16"/>
-          <w:szCs w:val="16"/>
-        </w:rPr>
-        <w:br/>
-      </w:r>
-      <w:r>
-        <w:rPr>
-          <w:rStyle w:val="Hyperlink"/>
-          <w:rFonts w:ascii="Consolas" w:hAnsi="Consolas" w:cs="Consolas"/>
           <w:color w:val="auto"/>
           <w:sz w:val="16"/>
           <w:szCs w:val="16"/>
           <w:u w:val="none"/>
         </w:rPr>
-        <w:t>Testing code before you commit it, git bash:</w:t>
-      </w:r>
-      <w:r>
-        <w:rPr>
-          <w:rStyle w:val="Hyperlink"/>
-          <w:rFonts w:ascii="Consolas" w:hAnsi="Consolas" w:cs="Consolas"/>
-          <w:color w:val="auto"/>
-          <w:sz w:val="16"/>
-          <w:szCs w:val="16"/>
-          <w:u w:val="none"/>
-        </w:rPr>
-        <w:br/>
-      </w:r>
-      <w:bookmarkStart w:id="0" w:name="_GoBack"/>
-      <w:r>
-        <w:rPr>
-          <w:rStyle w:val="Hyperlink"/>
-          <w:rFonts w:ascii="Consolas" w:hAnsi="Consolas" w:cs="Consolas"/>
-          <w:b/>
-          <w:color w:val="auto"/>
-          <w:sz w:val="16"/>
-          <w:szCs w:val="16"/>
-          <w:u w:val="none"/>
-        </w:rPr>
-        <w:t>$ gulp tests</w:t>
-      </w:r>
-      <w:bookmarkEnd w:id="0"/>
-    </w:p>
-    <w:p>
-      <w:pPr>
-        <w:rPr>
-          <w:rStyle w:val="Hyperlink"/>
-          <w:rFonts w:ascii="Consolas" w:hAnsi="Consolas" w:cs="Consolas"/>
-          <w:color w:val="auto"/>
-          <w:sz w:val="16"/>
-          <w:szCs w:val="16"/>
-          <w:u w:val="none"/>
-        </w:rPr>
-      </w:pPr>
-    </w:p>
-    <w:p>
-      <w:pPr>
-        <w:rPr>
-          <w:rStyle w:val="Hyperlink"/>
-          <w:rFonts w:ascii="Consolas" w:hAnsi="Consolas" w:cs="Consolas"/>
-          <w:b/>
-          <w:color w:val="auto"/>
-          <w:sz w:val="28"/>
-          <w:szCs w:val="28"/>
-          <w:u w:val="none"/>
-        </w:rPr>
-      </w:pPr>
-      <w:r>
-        <w:rPr>
-          <w:rStyle w:val="Hyperlink"/>
-          <w:rFonts w:ascii="Consolas" w:hAnsi="Consolas" w:cs="Consolas"/>
-          <w:color w:val="auto"/>
-          <w:sz w:val="16"/>
-          <w:szCs w:val="16"/>
-          <w:u w:val="none"/>
-        </w:rPr>
-        <w:lastRenderedPageBreak/>
-        <w:br/>
-      </w:r>
-      <w:r>
-        <w:rPr>
-          <w:rStyle w:val="Hyperlink"/>
-          <w:rFonts w:ascii="Consolas" w:hAnsi="Consolas" w:cs="Consolas"/>
-          <w:b/>
-          <w:color w:val="auto"/>
-          <w:sz w:val="28"/>
-          <w:szCs w:val="28"/>
-          <w:u w:val="none"/>
-        </w:rPr>
-        <w:t>QUESTION: How do you write a unit test for a directive?</w:t>
-      </w:r>
-    </w:p>
-    <w:p>
-      <w:pPr>
-        <w:rPr>
-          <w:rFonts w:ascii="Consolas" w:hAnsi="Consolas" w:cs="Consolas"/>
-          <w:sz w:val="16"/>
-          <w:szCs w:val="16"/>
-        </w:rPr>
-      </w:pPr>
-      <w:r>
-        <w:rPr>
-          <w:rStyle w:val="Hyperlink"/>
-          <w:rFonts w:ascii="Consolas" w:hAnsi="Consolas" w:cs="Consolas"/>
-          <w:b/>
-          <w:color w:val="auto"/>
-          <w:sz w:val="28"/>
-          <w:szCs w:val="28"/>
-          <w:u w:val="none"/>
-        </w:rPr>
-        <w:t>Where do these unit tests belong?</w:t>
-      </w:r>
-      <w:r>
-        <w:rPr>
-          <w:rStyle w:val="Hyperlink"/>
-          <w:rFonts w:ascii="Consolas" w:hAnsi="Consolas" w:cs="Consolas"/>
-          <w:color w:val="auto"/>
-          <w:sz w:val="16"/>
-          <w:szCs w:val="16"/>
-          <w:u w:val="none"/>
-        </w:rPr>
-        <w:br/>
-      </w:r>
-      <w:r>
-        <w:rPr>
-          <w:rStyle w:val="Hyperlink"/>
-          <w:rFonts w:ascii="Consolas" w:hAnsi="Consolas" w:cs="Consolas"/>
-          <w:sz w:val="16"/>
-          <w:szCs w:val="16"/>
-        </w:rPr>
-        <w:br/>
-      </w:r>
-      <w:r>
-        <w:rPr>
-          <w:rFonts w:ascii="Consolas" w:hAnsi="Consolas" w:cs="Consolas"/>
-          <w:sz w:val="16"/>
-          <w:szCs w:val="16"/>
-        </w:rPr>
-        <w:t>// Backend Constants</w:t>
-      </w:r>
-      <w:r>
-        <w:rPr>
-          <w:rFonts w:ascii="Consolas" w:hAnsi="Consolas" w:cs="Consolas"/>
-          <w:sz w:val="16"/>
-          <w:szCs w:val="16"/>
-        </w:rPr>
-        <w:br/>
-      </w:r>
-      <w:r>
-        <w:rPr>
-          <w:rFonts w:ascii="Consolas" w:hAnsi="Consolas" w:cs="Consolas"/>
-          <w:sz w:val="16"/>
-          <w:szCs w:val="16"/>
-        </w:rPr>
-        <w:t>.constant("BACKEND", "http://localhost:8888")</w:t>
-      </w:r>
-    </w:p>
-    <w:p>
-      <w:pPr>
-        <w:rPr>
-          <w:rFonts w:ascii="Consolas" w:hAnsi="Consolas" w:cs="Consolas"/>
-          <w:sz w:val="16"/>
-          <w:szCs w:val="16"/>
-        </w:rPr>
-      </w:pPr>
-    </w:p>
-    <w:p>
-      <w:pPr>
-        <w:rPr>
-          <w:rFonts w:ascii="Consolas" w:hAnsi="Consolas" w:cs="Consolas"/>
-          <w:sz w:val="32"/>
-          <w:szCs w:val="32"/>
-        </w:rPr>
-      </w:pPr>
-      <w:r>
-        <w:rPr>
-          <w:rFonts w:ascii="Consolas" w:hAnsi="Consolas" w:cs="Consolas"/>
-          <w:sz w:val="16"/>
-          <w:szCs w:val="16"/>
-        </w:rPr>
-        <w:t>TODO: Integrate this into actual project:</w:t>
-      </w:r>
-      <w:r>
-        <w:rPr>
-          <w:rFonts w:ascii="Consolas" w:hAnsi="Consolas" w:cs="Consolas"/>
-          <w:sz w:val="16"/>
-          <w:szCs w:val="16"/>
-        </w:rPr>
-        <w:br/>
-      </w:r>
-      <w:r>
-        <w:rPr>
-          <w:rFonts w:ascii="Consolas" w:hAnsi="Consolas" w:cs="Consolas"/>
-          <w:sz w:val="16"/>
-          <w:szCs w:val="16"/>
-        </w:rPr>
-        <w:t>C:\DEV\AHK\CODE_SNIPPET\HELPDOC\ANGULAR\NgTable_Hacking\NgTable_ReadyForDirPaginate.html</w:t>
-      </w:r>
-      <w:r>
-        <w:rPr>
-          <w:rFonts w:ascii="Consolas" w:hAnsi="Consolas" w:cs="Consolas"/>
-          <w:sz w:val="16"/>
-          <w:szCs w:val="16"/>
-        </w:rPr>
-        <w:br/>
-      </w:r>
-      <w:r>
-        <w:rPr>
-          <w:rFonts w:ascii="Consolas" w:hAnsi="Consolas" w:cs="Consolas"/>
-          <w:sz w:val="16"/>
-          <w:szCs w:val="16"/>
-        </w:rPr>
-        <w:br/>
-      </w:r>
-      <w:r>
-        <w:rPr>
-          <w:rFonts w:ascii="Consolas" w:hAnsi="Consolas" w:cs="Consolas"/>
-          <w:sz w:val="32"/>
-          <w:szCs w:val="32"/>
-        </w:rPr>
-        <w:t>UNIT TESTING:</w:t>
+        <w:t>UPDATE:</w:t>
       </w:r>
     </w:p>
     <w:tbl>
@@ -1630,128 +1483,152 @@
           <w:p>
             <w:pPr>
               <w:rPr>
-                <w:rFonts w:ascii="Consolas" w:hAnsi="Consolas" w:cs="Consolas"/>
-                <w:sz w:val="32"/>
-                <w:szCs w:val="32"/>
-              </w:rPr>
-            </w:pPr>
-            <w:r>
-              <w:rPr>
-                <w:rFonts w:ascii="Consolas" w:hAnsi="Consolas" w:cs="Consolas"/>
-              </w:rPr>
-              <w:t>Q:How does project find your unit tests?</w:t>
-            </w:r>
-          </w:p>
-        </w:tc>
-      </w:tr>
-      <w:tr>
-        <w:tc>
-          <w:tcPr>
-            <w:tcW w:w="9576" w:type="dxa"/>
-          </w:tcPr>
-          <w:p>
-            <w:pPr>
-              <w:rPr>
-                <w:rFonts w:ascii="Consolas" w:hAnsi="Consolas" w:cs="Consolas"/>
-              </w:rPr>
-            </w:pPr>
-            <w:r>
-              <w:rPr>
-                <w:rFonts w:ascii="Consolas" w:hAnsi="Consolas" w:cs="Consolas"/>
-              </w:rPr>
-              <w:t xml:space="preserve">A: IN: </w:t>
-            </w:r>
-            <w:r>
-              <w:rPr>
-                <w:rFonts w:ascii="Consolas" w:hAnsi="Consolas" w:cs="Consolas"/>
-                <w:b/>
-              </w:rPr>
-              <w:t>app/unit-tests/karma.conf.js</w:t>
-            </w:r>
-            <w:r>
-              <w:rPr>
-                <w:rFonts w:ascii="Consolas" w:hAnsi="Consolas" w:cs="Consolas"/>
+                <w:rStyle w:val="Hyperlink"/>
+                <w:rFonts w:ascii="Consolas" w:hAnsi="Consolas" w:cs="Consolas"/>
+                <w:color w:val="auto"/>
+                <w:sz w:val="16"/>
+                <w:szCs w:val="16"/>
+                <w:u w:val="none"/>
+              </w:rPr>
+            </w:pPr>
+            <w:r>
+              <w:rPr>
+                <w:rStyle w:val="Hyperlink"/>
+                <w:rFonts w:ascii="Consolas" w:hAnsi="Consolas" w:cs="Consolas"/>
+                <w:color w:val="auto"/>
+                <w:sz w:val="16"/>
+                <w:szCs w:val="16"/>
+                <w:u w:val="none"/>
+              </w:rPr>
+              <w:t>Tips on changing DEV.JS</w:t>
+            </w:r>
+          </w:p>
+          <w:p>
+            <w:pPr>
+              <w:rPr>
+                <w:rStyle w:val="Hyperlink"/>
+                <w:rFonts w:ascii="Consolas" w:hAnsi="Consolas" w:cs="Consolas"/>
+                <w:color w:val="auto"/>
+                <w:sz w:val="16"/>
+                <w:szCs w:val="16"/>
+                <w:u w:val="none"/>
+              </w:rPr>
+            </w:pPr>
+            <w:r>
+              <w:rPr>
+                <w:rStyle w:val="Hyperlink"/>
+                <w:rFonts w:ascii="Consolas" w:hAnsi="Consolas" w:cs="Consolas"/>
+                <w:color w:val="auto"/>
+                <w:sz w:val="16"/>
+                <w:szCs w:val="16"/>
+                <w:u w:val="none"/>
+              </w:rPr>
+              <w:t>http://localhost:8080/api/testing     //LIVE</w:t>
+            </w:r>
+          </w:p>
+          <w:p>
+            <w:pPr>
+              <w:rPr>
+                <w:rStyle w:val="Hyperlink"/>
+                <w:rFonts w:ascii="Consolas" w:hAnsi="Consolas" w:cs="Consolas"/>
+                <w:color w:val="auto"/>
+                <w:sz w:val="16"/>
+                <w:szCs w:val="16"/>
+                <w:u w:val="none"/>
+              </w:rPr>
+            </w:pPr>
+            <w:r>
+              <w:rPr>
+                <w:rStyle w:val="Hyperlink"/>
+                <w:rFonts w:ascii="Consolas" w:hAnsi="Consolas" w:cs="Consolas"/>
+                <w:color w:val="auto"/>
+                <w:sz w:val="16"/>
+                <w:szCs w:val="16"/>
+                <w:u w:val="none"/>
+              </w:rPr>
+              <w:t>http://localhost:8080/testingService  //Commit with this?</w:t>
+            </w:r>
+          </w:p>
+          <w:p>
+            <w:pPr>
+              <w:rPr>
+                <w:rStyle w:val="Hyperlink"/>
+                <w:rFonts w:ascii="Consolas" w:hAnsi="Consolas" w:cs="Consolas"/>
+                <w:color w:val="auto"/>
+                <w:sz w:val="16"/>
+                <w:szCs w:val="16"/>
+                <w:u w:val="none"/>
+              </w:rPr>
+            </w:pPr>
+            <w:r>
+              <w:rPr>
+                <w:rStyle w:val="Hyperlink"/>
+                <w:rFonts w:ascii="Consolas" w:hAnsi="Consolas" w:cs="Consolas"/>
+                <w:color w:val="auto"/>
+                <w:sz w:val="16"/>
+                <w:szCs w:val="16"/>
+                <w:u w:val="none"/>
+              </w:rPr>
+              <w:t>http://localhost:8888                 //what mock backend config wants.</w:t>
+            </w:r>
+          </w:p>
+          <w:p>
+            <w:pPr>
+              <w:rPr>
+                <w:rStyle w:val="Hyperlink"/>
+                <w:rFonts w:ascii="Consolas" w:hAnsi="Consolas" w:cs="Consolas"/>
+                <w:color w:val="auto"/>
+                <w:sz w:val="16"/>
+                <w:szCs w:val="16"/>
+                <w:u w:val="none"/>
+              </w:rPr>
+            </w:pPr>
+            <w:r>
+              <w:rPr>
+                <w:rStyle w:val="Hyperlink"/>
+                <w:rFonts w:ascii="Consolas" w:hAnsi="Consolas" w:cs="Consolas"/>
+                <w:color w:val="auto"/>
+                <w:sz w:val="16"/>
+                <w:szCs w:val="16"/>
+                <w:u w:val="none"/>
+              </w:rPr>
+              <w:t>RUN: $gulp env-config after changing for affects to go through.</w:t>
+            </w:r>
+            <w:r>
+              <w:rPr>
+                <w:rStyle w:val="Hyperlink"/>
+                <w:rFonts w:ascii="Consolas" w:hAnsi="Consolas" w:cs="Consolas"/>
+                <w:color w:val="auto"/>
+                <w:sz w:val="16"/>
+                <w:szCs w:val="16"/>
+                <w:u w:val="none"/>
               </w:rPr>
               <w:br/>
-              <w:t xml:space="preserve">Line: </w:t>
-            </w:r>
-            <w:r>
-              <w:rPr>
-                <w:rFonts w:ascii="Consolas" w:hAnsi="Consolas" w:cs="Consolas"/>
-                <w:b/>
-              </w:rPr>
-              <w:t>'unit-tests/**/*.spec.js',</w:t>
-            </w:r>
-            <w:r>
-              <w:rPr>
-                <w:rFonts w:ascii="Consolas" w:hAnsi="Consolas" w:cs="Consolas"/>
+              <w:t>Wait.. Just... re-do everything to make sure.</w:t>
+            </w:r>
+            <w:r>
+              <w:rPr>
+                <w:rStyle w:val="Hyperlink"/>
+                <w:rFonts w:ascii="Consolas" w:hAnsi="Consolas" w:cs="Consolas"/>
+                <w:color w:val="auto"/>
+                <w:sz w:val="16"/>
+                <w:szCs w:val="16"/>
+                <w:u w:val="none"/>
               </w:rPr>
               <w:br/>
-            </w:r>
-            <w:r>
-              <w:rPr>
-                <w:rFonts w:ascii="Consolas" w:hAnsi="Consolas" w:cs="Consolas"/>
+              <w:t>Bash#1: $NPM INSTALL</w:t>
+            </w:r>
+            <w:r>
+              <w:rPr>
+                <w:rStyle w:val="Hyperlink"/>
+                <w:rFonts w:ascii="Consolas" w:hAnsi="Consolas" w:cs="Consolas"/>
+                <w:color w:val="auto"/>
+                <w:sz w:val="16"/>
+                <w:szCs w:val="16"/>
+                <w:u w:val="none"/>
               </w:rPr>
               <w:br/>
-              <w:t>A2: Looks like that isn't all that is needed. Also add something similar to</w:t>
-            </w:r>
-          </w:p>
-          <w:p>
-            <w:pPr>
-              <w:rPr>
-                <w:rFonts w:ascii="Consolas" w:hAnsi="Consolas" w:cs="Consolas"/>
-                <w:b/>
-              </w:rPr>
-            </w:pPr>
-            <w:r>
-              <w:rPr>
-                <w:rFonts w:ascii="Consolas" w:hAnsi="Consolas" w:cs="Consolas"/>
-              </w:rPr>
-              <w:t>these 3 lines within same file:</w:t>
-            </w:r>
-            <w:r>
-              <w:rPr>
-                <w:rFonts w:ascii="Consolas" w:hAnsi="Consolas" w:cs="Consolas"/>
-              </w:rPr>
-              <w:br/>
-            </w:r>
-            <w:r>
-              <w:rPr>
-                <w:rFonts w:ascii="Consolas" w:hAnsi="Consolas" w:cs="Consolas"/>
-                <w:b/>
-              </w:rPr>
-              <w:t>'app/common/directive/user-dock.module.js',</w:t>
-            </w:r>
-          </w:p>
-          <w:p>
-            <w:pPr>
-              <w:rPr>
-                <w:rFonts w:ascii="Consolas" w:hAnsi="Consolas" w:cs="Consolas"/>
-                <w:b/>
-              </w:rPr>
-            </w:pPr>
-            <w:r>
-              <w:rPr>
-                <w:rFonts w:ascii="Consolas" w:hAnsi="Consolas" w:cs="Consolas"/>
-                <w:b/>
-              </w:rPr>
-              <w:t>'app/common/directive/user-dock.js',</w:t>
-            </w:r>
-          </w:p>
-          <w:p>
-            <w:pPr>
-              <w:rPr>
-                <w:rFonts w:ascii="Consolas" w:hAnsi="Consolas" w:cs="Consolas"/>
-                <w:sz w:val="32"/>
-                <w:szCs w:val="32"/>
-              </w:rPr>
-            </w:pPr>
-            <w:r>
-              <w:rPr>
-                <w:rFonts w:ascii="Consolas" w:hAnsi="Consolas" w:cs="Consolas"/>
-                <w:b/>
-              </w:rPr>
-              <w:t>'app/common/directive/**/!(*.min).js',</w:t>
+              <w:t>Bash#2: $node mock_backend/mock_backend.js</w:t>
             </w:r>
           </w:p>
         </w:tc>
@@ -1760,170 +1637,70 @@
     <w:p>
       <w:pPr>
         <w:rPr>
-          <w:rFonts w:ascii="Consolas" w:hAnsi="Consolas" w:cs="Consolas"/>
-          <w:b/>
-          <w:sz w:val="16"/>
-          <w:szCs w:val="16"/>
+          <w:rStyle w:val="Hyperlink"/>
+          <w:rFonts w:ascii="Consolas" w:hAnsi="Consolas" w:cs="Consolas"/>
+          <w:color w:val="auto"/>
+          <w:sz w:val="16"/>
+          <w:szCs w:val="16"/>
+          <w:u w:val="none"/>
         </w:rPr>
       </w:pPr>
-      <w:r>
-        <w:rPr>
-          <w:rFonts w:ascii="Consolas" w:hAnsi="Consolas" w:cs="Consolas"/>
-        </w:rPr>
-        <w:br/>
-      </w:r>
-      <w:r>
-        <w:rPr>
-          <w:rFonts w:ascii="Consolas" w:hAnsi="Consolas" w:cs="Consolas"/>
-          <w:b/>
-          <w:sz w:val="16"/>
-          <w:szCs w:val="16"/>
-        </w:rPr>
-        <w:t>Q: When must karma be restarted?</w:t>
-      </w:r>
-      <w:r>
-        <w:rPr>
-          <w:rFonts w:ascii="Consolas" w:hAnsi="Consolas" w:cs="Consolas"/>
-          <w:b/>
-          <w:sz w:val="16"/>
-          <w:szCs w:val="16"/>
-        </w:rPr>
-        <w:br/>
-        <w:t>A: I don't know. But 1 or both of these scenarios make it so you must:</w:t>
-      </w:r>
-      <w:r>
-        <w:rPr>
-          <w:rFonts w:ascii="Consolas" w:hAnsi="Consolas" w:cs="Consolas"/>
-          <w:b/>
-          <w:sz w:val="16"/>
-          <w:szCs w:val="16"/>
-        </w:rPr>
-        <w:br/>
-        <w:t>1. You edited karma.conf.js</w:t>
-      </w:r>
-      <w:r>
-        <w:rPr>
-          <w:rFonts w:ascii="Consolas" w:hAnsi="Consolas" w:cs="Consolas"/>
-          <w:b/>
-          <w:sz w:val="16"/>
-          <w:szCs w:val="16"/>
-        </w:rPr>
-        <w:br/>
-        <w:t>2. You edited one of the tests.</w:t>
-      </w:r>
-      <w:r>
-        <w:rPr>
-          <w:rFonts w:ascii="Consolas" w:hAnsi="Consolas" w:cs="Consolas"/>
-          <w:b/>
-          <w:sz w:val="16"/>
-          <w:szCs w:val="16"/>
-        </w:rPr>
-        <w:br/>
-      </w:r>
     </w:p>
     <w:p>
       <w:pPr>
         <w:rPr>
+          <w:rStyle w:val="Hyperlink"/>
+          <w:rFonts w:ascii="Consolas" w:hAnsi="Consolas" w:cs="Consolas"/>
+          <w:color w:val="auto"/>
+          <w:sz w:val="16"/>
+          <w:szCs w:val="16"/>
+          <w:u w:val="none"/>
+        </w:rPr>
+      </w:pPr>
+      <w:r>
+        <w:rPr>
+          <w:rStyle w:val="Hyperlink"/>
+          <w:rFonts w:ascii="Consolas" w:hAnsi="Consolas" w:cs="Consolas"/>
+          <w:color w:val="auto"/>
+          <w:sz w:val="16"/>
+          <w:szCs w:val="16"/>
+          <w:u w:val="none"/>
+        </w:rPr>
+        <w:t>Testing code before you commit it, git bash:</w:t>
+      </w:r>
+      <w:r>
+        <w:rPr>
+          <w:rStyle w:val="Hyperlink"/>
+          <w:rFonts w:ascii="Consolas" w:hAnsi="Consolas" w:cs="Consolas"/>
+          <w:color w:val="auto"/>
+          <w:sz w:val="16"/>
+          <w:szCs w:val="16"/>
+          <w:u w:val="none"/>
+        </w:rPr>
+        <w:br/>
+      </w:r>
+      <w:r>
+        <w:rPr>
+          <w:rStyle w:val="Hyperlink"/>
           <w:rFonts w:ascii="Consolas" w:hAnsi="Consolas" w:cs="Consolas"/>
           <w:b/>
-          <w:sz w:val="16"/>
-          <w:szCs w:val="16"/>
-        </w:rPr>
-      </w:pPr>
-      <w:r>
-        <w:rPr>
-          <w:rFonts w:ascii="Consolas" w:hAnsi="Consolas" w:cs="Consolas"/>
-          <w:b/>
-          <w:sz w:val="32"/>
-          <w:szCs w:val="32"/>
-          <w:u w:val="single"/>
-        </w:rPr>
-        <w:t>Stepping Through Karma:</w:t>
-      </w:r>
-      <w:r>
-        <w:rPr>
-          <w:rFonts w:ascii="Consolas" w:hAnsi="Consolas" w:cs="Consolas"/>
-          <w:b/>
-          <w:sz w:val="32"/>
-          <w:szCs w:val="32"/>
-          <w:u w:val="single"/>
+          <w:color w:val="auto"/>
+          <w:sz w:val="16"/>
+          <w:szCs w:val="16"/>
+          <w:u w:val="none"/>
+        </w:rPr>
+        <w:t>$ gulp test</w:t>
+      </w:r>
+      <w:r>
+        <w:rPr>
+          <w:rStyle w:val="Hyperlink"/>
+          <w:rFonts w:ascii="Consolas" w:hAnsi="Consolas" w:cs="Consolas"/>
+          <w:color w:val="auto"/>
+          <w:sz w:val="16"/>
+          <w:szCs w:val="16"/>
+          <w:u w:val="none"/>
         </w:rPr>
         <w:br/>
-      </w:r>
-      <w:r>
-        <w:rPr>
-          <w:rFonts w:ascii="Consolas" w:hAnsi="Consolas" w:cs="Consolas"/>
-          <w:sz w:val="24"/>
-          <w:szCs w:val="24"/>
-        </w:rPr>
-        <w:t>localhost:9876 :</w:t>
-      </w:r>
-      <w:r>
-        <w:rPr>
-          <w:rFonts w:ascii="Consolas" w:hAnsi="Consolas" w:cs="Consolas"/>
-          <w:b/>
-          <w:sz w:val="24"/>
-          <w:szCs w:val="24"/>
-        </w:rPr>
-        <w:t xml:space="preserve"> </w:t>
-      </w:r>
-      <w:r>
-        <w:rPr>
-          <w:rFonts w:ascii="Consolas" w:hAnsi="Consolas" w:cs="Consolas"/>
-          <w:b/>
-          <w:sz w:val="24"/>
-          <w:szCs w:val="24"/>
-        </w:rPr>
-        <w:t>debug.html:</w:t>
-      </w:r>
-      <w:r>
-        <w:rPr>
-          <w:rFonts w:ascii="Consolas" w:hAnsi="Consolas" w:cs="Consolas"/>
-          <w:b/>
-          <w:sz w:val="16"/>
-          <w:szCs w:val="16"/>
-        </w:rPr>
-        <w:br/>
-        <w:t>window.__karma__.files = { /** Proceedurally generated file paths. **/};</w:t>
-      </w:r>
-      <w:r>
-        <w:rPr>
-          <w:rFonts w:ascii="Consolas" w:hAnsi="Consolas" w:cs="Consolas"/>
-          <w:b/>
-          <w:sz w:val="16"/>
-          <w:szCs w:val="16"/>
-        </w:rPr>
-        <w:br/>
-        <w:t>Looks like every entry in the object is in structure:</w:t>
-      </w:r>
-      <w:r>
-        <w:rPr>
-          <w:rFonts w:ascii="Consolas" w:hAnsi="Consolas" w:cs="Consolas"/>
-          <w:b/>
-          <w:sz w:val="16"/>
-          <w:szCs w:val="16"/>
-        </w:rPr>
-        <w:br/>
-        <w:t>'FILE_PATH' : '40_DIGIT_ADDRESS_HASH'</w:t>
-      </w:r>
-      <w:r>
-        <w:rPr>
-          <w:rFonts w:ascii="Consolas" w:hAnsi="Consolas" w:cs="Consolas"/>
-          <w:b/>
-          <w:sz w:val="16"/>
-          <w:szCs w:val="16"/>
-        </w:rPr>
-        <w:br/>
-        <w:t xml:space="preserve"> EXAMPLE: </w:t>
-      </w:r>
-      <w:r>
-        <w:rPr>
-          <w:rFonts w:ascii="Consolas" w:hAnsi="Consolas" w:cs="Consolas"/>
-          <w:b/>
-          <w:sz w:val="16"/>
-          <w:szCs w:val="16"/>
-        </w:rPr>
-        <w:t>'/base/app/login/login.js': '148edab7d9af8606983bce5e12a89ef1af3243fc',</w:t>
       </w:r>
     </w:p>
     <w:tbl>
@@ -1943,20 +1720,26 @@
           <w:p>
             <w:pPr>
               <w:rPr>
-                <w:rFonts w:ascii="Consolas" w:hAnsi="Consolas" w:cs="Consolas"/>
-                <w:b/>
-                <w:sz w:val="16"/>
-                <w:szCs w:val="16"/>
-              </w:rPr>
-            </w:pPr>
-            <w:r>
-              <w:rPr>
-                <w:rFonts w:ascii="Consolas" w:hAnsi="Consolas" w:cs="Consolas"/>
-                <w:b/>
-                <w:sz w:val="16"/>
-                <w:szCs w:val="16"/>
-              </w:rPr>
-              <w:t>Hack found in jasmine.js, line 1532:</w:t>
+                <w:rStyle w:val="Hyperlink"/>
+                <w:rFonts w:ascii="Consolas" w:hAnsi="Consolas" w:cs="Consolas"/>
+                <w:b/>
+                <w:color w:val="auto"/>
+                <w:sz w:val="28"/>
+                <w:szCs w:val="28"/>
+                <w:u w:val="none"/>
+              </w:rPr>
+            </w:pPr>
+            <w:r>
+              <w:rPr>
+                <w:rStyle w:val="Hyperlink"/>
+                <w:rFonts w:ascii="Consolas" w:hAnsi="Consolas" w:cs="Consolas"/>
+                <w:b/>
+                <w:color w:val="auto"/>
+                <w:sz w:val="28"/>
+                <w:szCs w:val="28"/>
+                <w:u w:val="none"/>
+              </w:rPr>
+              <w:t>Java REAL Backend on LocalHost:</w:t>
             </w:r>
           </w:p>
         </w:tc>
@@ -1969,394 +1752,259 @@
           <w:p>
             <w:pPr>
               <w:rPr>
-                <w:rFonts w:ascii="Consolas" w:hAnsi="Consolas" w:cs="Consolas"/>
-                <w:sz w:val="16"/>
-                <w:szCs w:val="16"/>
-              </w:rPr>
-            </w:pPr>
-            <w:r>
-              <w:rPr>
-                <w:rFonts w:ascii="Consolas" w:hAnsi="Consolas" w:cs="Consolas"/>
-                <w:sz w:val="16"/>
-                <w:szCs w:val="16"/>
-              </w:rPr>
-              <w:t>function FakeDate() {</w:t>
-            </w:r>
-          </w:p>
-          <w:p>
-            <w:pPr>
-              <w:rPr>
-                <w:rFonts w:ascii="Consolas" w:hAnsi="Consolas" w:cs="Consolas"/>
-                <w:sz w:val="16"/>
-                <w:szCs w:val="16"/>
-              </w:rPr>
-            </w:pPr>
-            <w:r>
-              <w:rPr>
-                <w:rFonts w:ascii="Consolas" w:hAnsi="Consolas" w:cs="Consolas"/>
-                <w:sz w:val="16"/>
-                <w:szCs w:val="16"/>
-              </w:rPr>
-              <w:t xml:space="preserve">      switch(arguments.length) {</w:t>
-            </w:r>
-          </w:p>
-          <w:p>
-            <w:pPr>
-              <w:rPr>
-                <w:rFonts w:ascii="Consolas" w:hAnsi="Consolas" w:cs="Consolas"/>
-                <w:sz w:val="16"/>
-                <w:szCs w:val="16"/>
-              </w:rPr>
-            </w:pPr>
-            <w:r>
-              <w:rPr>
-                <w:rFonts w:ascii="Consolas" w:hAnsi="Consolas" w:cs="Consolas"/>
-                <w:sz w:val="16"/>
-                <w:szCs w:val="16"/>
-              </w:rPr>
-              <w:t xml:space="preserve">        case 0:</w:t>
-            </w:r>
-          </w:p>
-          <w:p>
-            <w:pPr>
-              <w:rPr>
-                <w:rFonts w:ascii="Consolas" w:hAnsi="Consolas" w:cs="Consolas"/>
-                <w:sz w:val="16"/>
-                <w:szCs w:val="16"/>
-              </w:rPr>
-            </w:pPr>
-            <w:r>
-              <w:rPr>
-                <w:rFonts w:ascii="Consolas" w:hAnsi="Consolas" w:cs="Consolas"/>
-                <w:sz w:val="16"/>
-                <w:szCs w:val="16"/>
-              </w:rPr>
-              <w:t xml:space="preserve">          return new GlobalDate(currentTime);</w:t>
-            </w:r>
-          </w:p>
-          <w:p>
-            <w:pPr>
-              <w:rPr>
-                <w:rFonts w:ascii="Consolas" w:hAnsi="Consolas" w:cs="Consolas"/>
-                <w:sz w:val="16"/>
-                <w:szCs w:val="16"/>
-              </w:rPr>
-            </w:pPr>
-            <w:r>
-              <w:rPr>
-                <w:rFonts w:ascii="Consolas" w:hAnsi="Consolas" w:cs="Consolas"/>
-                <w:sz w:val="16"/>
-                <w:szCs w:val="16"/>
-              </w:rPr>
-              <w:t xml:space="preserve">        case 1:</w:t>
-            </w:r>
-          </w:p>
-          <w:p>
-            <w:pPr>
-              <w:rPr>
-                <w:rFonts w:ascii="Consolas" w:hAnsi="Consolas" w:cs="Consolas"/>
-                <w:sz w:val="16"/>
-                <w:szCs w:val="16"/>
-              </w:rPr>
-            </w:pPr>
-            <w:r>
-              <w:rPr>
-                <w:rFonts w:ascii="Consolas" w:hAnsi="Consolas" w:cs="Consolas"/>
-                <w:sz w:val="16"/>
-                <w:szCs w:val="16"/>
-              </w:rPr>
-              <w:t xml:space="preserve">          return new GlobalDate(arguments[0]);</w:t>
-            </w:r>
-          </w:p>
-          <w:p>
-            <w:pPr>
-              <w:rPr>
-                <w:rFonts w:ascii="Consolas" w:hAnsi="Consolas" w:cs="Consolas"/>
-                <w:sz w:val="16"/>
-                <w:szCs w:val="16"/>
-              </w:rPr>
-            </w:pPr>
-            <w:r>
-              <w:rPr>
-                <w:rFonts w:ascii="Consolas" w:hAnsi="Consolas" w:cs="Consolas"/>
-                <w:sz w:val="16"/>
-                <w:szCs w:val="16"/>
-              </w:rPr>
-              <w:t xml:space="preserve">        case 2:</w:t>
-            </w:r>
-          </w:p>
-          <w:p>
-            <w:pPr>
-              <w:rPr>
-                <w:rFonts w:ascii="Consolas" w:hAnsi="Consolas" w:cs="Consolas"/>
-                <w:sz w:val="16"/>
-                <w:szCs w:val="16"/>
-              </w:rPr>
-            </w:pPr>
-            <w:r>
-              <w:rPr>
-                <w:rFonts w:ascii="Consolas" w:hAnsi="Consolas" w:cs="Consolas"/>
-                <w:sz w:val="16"/>
-                <w:szCs w:val="16"/>
-              </w:rPr>
-              <w:t xml:space="preserve">          return new GlobalDate(arguments[0], arguments[1]);</w:t>
-            </w:r>
-          </w:p>
-          <w:p>
-            <w:pPr>
-              <w:rPr>
-                <w:rFonts w:ascii="Consolas" w:hAnsi="Consolas" w:cs="Consolas"/>
-                <w:sz w:val="16"/>
-                <w:szCs w:val="16"/>
-              </w:rPr>
-            </w:pPr>
-            <w:r>
-              <w:rPr>
-                <w:rFonts w:ascii="Consolas" w:hAnsi="Consolas" w:cs="Consolas"/>
-                <w:sz w:val="16"/>
-                <w:szCs w:val="16"/>
-              </w:rPr>
-              <w:t xml:space="preserve">        case 3:</w:t>
-            </w:r>
-          </w:p>
-          <w:p>
-            <w:pPr>
-              <w:rPr>
-                <w:rFonts w:ascii="Consolas" w:hAnsi="Consolas" w:cs="Consolas"/>
-                <w:sz w:val="16"/>
-                <w:szCs w:val="16"/>
-              </w:rPr>
-            </w:pPr>
-            <w:r>
-              <w:rPr>
-                <w:rFonts w:ascii="Consolas" w:hAnsi="Consolas" w:cs="Consolas"/>
-                <w:sz w:val="16"/>
-                <w:szCs w:val="16"/>
-              </w:rPr>
-              <w:t xml:space="preserve">          return new GlobalDate(arguments[0], arguments[1], arguments[2]);</w:t>
-            </w:r>
-          </w:p>
-          <w:p>
-            <w:pPr>
-              <w:rPr>
-                <w:rFonts w:ascii="Consolas" w:hAnsi="Consolas" w:cs="Consolas"/>
-                <w:sz w:val="16"/>
-                <w:szCs w:val="16"/>
-              </w:rPr>
-            </w:pPr>
-            <w:r>
-              <w:rPr>
-                <w:rFonts w:ascii="Consolas" w:hAnsi="Consolas" w:cs="Consolas"/>
-                <w:sz w:val="16"/>
-                <w:szCs w:val="16"/>
-              </w:rPr>
-              <w:t xml:space="preserve">        case 4:</w:t>
-            </w:r>
-          </w:p>
-          <w:p>
-            <w:pPr>
-              <w:rPr>
-                <w:rFonts w:ascii="Consolas" w:hAnsi="Consolas" w:cs="Consolas"/>
-                <w:sz w:val="16"/>
-                <w:szCs w:val="16"/>
-              </w:rPr>
-            </w:pPr>
-            <w:r>
-              <w:rPr>
-                <w:rFonts w:ascii="Consolas" w:hAnsi="Consolas" w:cs="Consolas"/>
-                <w:sz w:val="16"/>
-                <w:szCs w:val="16"/>
-              </w:rPr>
-              <w:t xml:space="preserve">          return new GlobalDate(arguments[0], arguments[1], arguments[2], arguments[3]);</w:t>
-            </w:r>
-          </w:p>
-          <w:p>
-            <w:pPr>
-              <w:rPr>
-                <w:rFonts w:ascii="Consolas" w:hAnsi="Consolas" w:cs="Consolas"/>
-                <w:sz w:val="16"/>
-                <w:szCs w:val="16"/>
-              </w:rPr>
-            </w:pPr>
-            <w:r>
-              <w:rPr>
-                <w:rFonts w:ascii="Consolas" w:hAnsi="Consolas" w:cs="Consolas"/>
-                <w:sz w:val="16"/>
-                <w:szCs w:val="16"/>
-              </w:rPr>
-              <w:t xml:space="preserve">        case 5:</w:t>
-            </w:r>
-          </w:p>
-          <w:p>
-            <w:pPr>
-              <w:rPr>
-                <w:rFonts w:ascii="Consolas" w:hAnsi="Consolas" w:cs="Consolas"/>
-                <w:sz w:val="16"/>
-                <w:szCs w:val="16"/>
-              </w:rPr>
-            </w:pPr>
-            <w:r>
-              <w:rPr>
-                <w:rFonts w:ascii="Consolas" w:hAnsi="Consolas" w:cs="Consolas"/>
-                <w:sz w:val="16"/>
-                <w:szCs w:val="16"/>
-              </w:rPr>
-              <w:t xml:space="preserve">          return new GlobalDate(arguments[0], arguments[1], arguments[2], arguments[3],</w:t>
-            </w:r>
-          </w:p>
-          <w:p>
-            <w:pPr>
-              <w:rPr>
-                <w:rFonts w:ascii="Consolas" w:hAnsi="Consolas" w:cs="Consolas"/>
-                <w:sz w:val="16"/>
-                <w:szCs w:val="16"/>
-              </w:rPr>
-            </w:pPr>
-            <w:r>
-              <w:rPr>
-                <w:rFonts w:ascii="Consolas" w:hAnsi="Consolas" w:cs="Consolas"/>
-                <w:sz w:val="16"/>
-                <w:szCs w:val="16"/>
-              </w:rPr>
-              <w:t xml:space="preserve">                                arguments[4]);</w:t>
-            </w:r>
-          </w:p>
-          <w:p>
-            <w:pPr>
-              <w:rPr>
-                <w:rFonts w:ascii="Consolas" w:hAnsi="Consolas" w:cs="Consolas"/>
-                <w:sz w:val="16"/>
-                <w:szCs w:val="16"/>
-              </w:rPr>
-            </w:pPr>
-            <w:r>
-              <w:rPr>
-                <w:rFonts w:ascii="Consolas" w:hAnsi="Consolas" w:cs="Consolas"/>
-                <w:sz w:val="16"/>
-                <w:szCs w:val="16"/>
-              </w:rPr>
-              <w:t xml:space="preserve">        case 6:</w:t>
-            </w:r>
-          </w:p>
-          <w:p>
-            <w:pPr>
-              <w:rPr>
-                <w:rFonts w:ascii="Consolas" w:hAnsi="Consolas" w:cs="Consolas"/>
-                <w:sz w:val="16"/>
-                <w:szCs w:val="16"/>
-              </w:rPr>
-            </w:pPr>
-            <w:r>
-              <w:rPr>
-                <w:rFonts w:ascii="Consolas" w:hAnsi="Consolas" w:cs="Consolas"/>
-                <w:sz w:val="16"/>
-                <w:szCs w:val="16"/>
-              </w:rPr>
-              <w:t xml:space="preserve">          return new GlobalDate(arguments[0], arguments[1], arguments[2], arguments[3],</w:t>
-            </w:r>
-          </w:p>
-          <w:p>
-            <w:pPr>
-              <w:rPr>
-                <w:rFonts w:ascii="Consolas" w:hAnsi="Consolas" w:cs="Consolas"/>
-                <w:sz w:val="16"/>
-                <w:szCs w:val="16"/>
-              </w:rPr>
-            </w:pPr>
-            <w:r>
-              <w:rPr>
-                <w:rFonts w:ascii="Consolas" w:hAnsi="Consolas" w:cs="Consolas"/>
-                <w:sz w:val="16"/>
-                <w:szCs w:val="16"/>
-              </w:rPr>
-              <w:lastRenderedPageBreak/>
-              <w:t xml:space="preserve">                                arguments[4], arguments[5]);</w:t>
-            </w:r>
-          </w:p>
-          <w:p>
-            <w:pPr>
-              <w:rPr>
-                <w:rFonts w:ascii="Consolas" w:hAnsi="Consolas" w:cs="Consolas"/>
-                <w:sz w:val="16"/>
-                <w:szCs w:val="16"/>
-              </w:rPr>
-            </w:pPr>
-            <w:r>
-              <w:rPr>
-                <w:rFonts w:ascii="Consolas" w:hAnsi="Consolas" w:cs="Consolas"/>
-                <w:sz w:val="16"/>
-                <w:szCs w:val="16"/>
-              </w:rPr>
-              <w:t xml:space="preserve">        default:</w:t>
-            </w:r>
-          </w:p>
-          <w:p>
-            <w:pPr>
-              <w:rPr>
-                <w:rFonts w:ascii="Consolas" w:hAnsi="Consolas" w:cs="Consolas"/>
-                <w:sz w:val="16"/>
-                <w:szCs w:val="16"/>
-              </w:rPr>
-            </w:pPr>
-            <w:r>
-              <w:rPr>
-                <w:rFonts w:ascii="Consolas" w:hAnsi="Consolas" w:cs="Consolas"/>
-                <w:sz w:val="16"/>
-                <w:szCs w:val="16"/>
-              </w:rPr>
-              <w:t xml:space="preserve">          return new GlobalDate(arguments[0], arguments[1], arguments[2], arguments[3],</w:t>
-            </w:r>
-          </w:p>
-          <w:p>
-            <w:pPr>
-              <w:rPr>
-                <w:rFonts w:ascii="Consolas" w:hAnsi="Consolas" w:cs="Consolas"/>
-                <w:sz w:val="16"/>
-                <w:szCs w:val="16"/>
-              </w:rPr>
-            </w:pPr>
-            <w:r>
-              <w:rPr>
-                <w:rFonts w:ascii="Consolas" w:hAnsi="Consolas" w:cs="Consolas"/>
-                <w:sz w:val="16"/>
-                <w:szCs w:val="16"/>
-              </w:rPr>
-              <w:t xml:space="preserve">                                arguments[4], arguments[5], arguments[6]);</w:t>
-            </w:r>
-          </w:p>
-          <w:p>
-            <w:pPr>
-              <w:rPr>
-                <w:rFonts w:ascii="Consolas" w:hAnsi="Consolas" w:cs="Consolas"/>
-                <w:sz w:val="16"/>
-                <w:szCs w:val="16"/>
-              </w:rPr>
-            </w:pPr>
-            <w:r>
-              <w:rPr>
-                <w:rFonts w:ascii="Consolas" w:hAnsi="Consolas" w:cs="Consolas"/>
-                <w:sz w:val="16"/>
-                <w:szCs w:val="16"/>
-              </w:rPr>
-              <w:t xml:space="preserve">      }</w:t>
-            </w:r>
-          </w:p>
-          <w:p>
-            <w:pPr>
-              <w:rPr>
-                <w:rFonts w:ascii="Consolas" w:hAnsi="Consolas" w:cs="Consolas"/>
-                <w:b/>
-                <w:sz w:val="16"/>
-                <w:szCs w:val="16"/>
-              </w:rPr>
-            </w:pPr>
-            <w:r>
-              <w:rPr>
-                <w:rFonts w:ascii="Consolas" w:hAnsi="Consolas" w:cs="Consolas"/>
-                <w:sz w:val="16"/>
-                <w:szCs w:val="16"/>
-              </w:rPr>
-              <w:t xml:space="preserve">    }</w:t>
+                <w:rStyle w:val="Hyperlink"/>
+                <w:rFonts w:ascii="Consolas" w:hAnsi="Consolas" w:cs="Consolas"/>
+                <w:color w:val="auto"/>
+                <w:sz w:val="16"/>
+                <w:szCs w:val="16"/>
+                <w:u w:val="none"/>
+              </w:rPr>
+            </w:pPr>
+            <w:r>
+              <w:rPr>
+                <w:rStyle w:val="Hyperlink"/>
+                <w:rFonts w:ascii="Consolas" w:hAnsi="Consolas" w:cs="Consolas"/>
+                <w:color w:val="auto"/>
+                <w:sz w:val="16"/>
+                <w:szCs w:val="16"/>
+                <w:u w:val="none"/>
+              </w:rPr>
+              <w:t>environment/dev.js needs this url: BACKEND == "</w:t>
+            </w:r>
+            <w:r>
+              <w:t xml:space="preserve"> </w:t>
+            </w:r>
+            <w:r>
+              <w:rPr>
+                <w:rStyle w:val="Hyperlink"/>
+                <w:rFonts w:ascii="Consolas" w:hAnsi="Consolas" w:cs="Consolas"/>
+                <w:color w:val="auto"/>
+                <w:sz w:val="16"/>
+                <w:szCs w:val="16"/>
+                <w:u w:val="none"/>
+              </w:rPr>
+              <w:t>http://localhost:8080/api/testing</w:t>
+            </w:r>
+            <w:r>
+              <w:rPr>
+                <w:rStyle w:val="Hyperlink"/>
+                <w:rFonts w:ascii="Consolas" w:hAnsi="Consolas" w:cs="Consolas"/>
+                <w:color w:val="auto"/>
+                <w:sz w:val="16"/>
+                <w:szCs w:val="16"/>
+                <w:u w:val="none"/>
+              </w:rPr>
+              <w:t>"</w:t>
+            </w:r>
+            <w:r>
+              <w:rPr>
+                <w:rStyle w:val="Hyperlink"/>
+                <w:rFonts w:ascii="Consolas" w:hAnsi="Consolas" w:cs="Consolas"/>
+                <w:color w:val="auto"/>
+                <w:sz w:val="16"/>
+                <w:szCs w:val="16"/>
+                <w:u w:val="none"/>
+              </w:rPr>
+              <w:br/>
+            </w:r>
+            <w:r>
+              <w:rPr>
+                <w:rStyle w:val="Hyperlink"/>
+                <w:rFonts w:ascii="Consolas" w:hAnsi="Consolas" w:cs="Consolas"/>
+                <w:color w:val="auto"/>
+                <w:sz w:val="16"/>
+                <w:szCs w:val="16"/>
+                <w:u w:val="none"/>
+              </w:rPr>
+              <w:br/>
+              <w:t>//Get MYSQL Running:</w:t>
+            </w:r>
+            <w:r>
+              <w:rPr>
+                <w:rStyle w:val="Hyperlink"/>
+                <w:rFonts w:ascii="Consolas" w:hAnsi="Consolas" w:cs="Consolas"/>
+                <w:color w:val="auto"/>
+                <w:sz w:val="16"/>
+                <w:szCs w:val="16"/>
+                <w:u w:val="none"/>
+              </w:rPr>
+              <w:br/>
+              <w:t>????????????????????</w:t>
+            </w:r>
+            <w:r>
+              <w:rPr>
+                <w:rStyle w:val="Hyperlink"/>
+                <w:rFonts w:ascii="Consolas" w:hAnsi="Consolas" w:cs="Consolas"/>
+                <w:color w:val="auto"/>
+                <w:sz w:val="16"/>
+                <w:szCs w:val="16"/>
+                <w:u w:val="none"/>
+              </w:rPr>
+              <w:br/>
+              <w:t>Don't remember how.</w:t>
+            </w:r>
+          </w:p>
+          <w:p>
+            <w:pPr>
+              <w:rPr>
+                <w:rStyle w:val="Hyperlink"/>
+                <w:rFonts w:ascii="Consolas" w:hAnsi="Consolas" w:cs="Consolas"/>
+                <w:color w:val="auto"/>
+                <w:sz w:val="16"/>
+                <w:szCs w:val="16"/>
+                <w:u w:val="none"/>
+              </w:rPr>
+            </w:pPr>
+          </w:p>
+          <w:p>
+            <w:pPr>
+              <w:rPr>
+                <w:rStyle w:val="Hyperlink"/>
+                <w:rFonts w:ascii="Consolas" w:hAnsi="Consolas" w:cs="Consolas"/>
+                <w:color w:val="auto"/>
+                <w:sz w:val="16"/>
+                <w:szCs w:val="16"/>
+                <w:u w:val="none"/>
+              </w:rPr>
+            </w:pPr>
+            <w:r>
+              <w:rPr>
+                <w:rStyle w:val="Hyperlink"/>
+                <w:rFonts w:ascii="Consolas" w:hAnsi="Consolas" w:cs="Consolas"/>
+                <w:color w:val="auto"/>
+                <w:sz w:val="16"/>
+                <w:szCs w:val="16"/>
+                <w:u w:val="none"/>
+              </w:rPr>
+              <w:t>//TOMCAT LAUNCH</w:t>
+            </w:r>
+            <w:r>
+              <w:rPr>
+                <w:rStyle w:val="Hyperlink"/>
+                <w:rFonts w:ascii="Consolas" w:hAnsi="Consolas" w:cs="Consolas"/>
+                <w:color w:val="auto"/>
+                <w:sz w:val="16"/>
+                <w:szCs w:val="16"/>
+                <w:u w:val="none"/>
+              </w:rPr>
+              <w:br/>
+              <w:t>Command line:</w:t>
+            </w:r>
+            <w:r>
+              <w:rPr>
+                <w:rStyle w:val="Hyperlink"/>
+                <w:rFonts w:ascii="Consolas" w:hAnsi="Consolas" w:cs="Consolas"/>
+                <w:color w:val="auto"/>
+                <w:sz w:val="16"/>
+                <w:szCs w:val="16"/>
+                <w:u w:val="none"/>
+              </w:rPr>
+              <w:br/>
+              <w:t xml:space="preserve">CD </w:t>
+            </w:r>
+            <w:r>
+              <w:rPr>
+                <w:rStyle w:val="Hyperlink"/>
+                <w:rFonts w:ascii="Consolas" w:hAnsi="Consolas" w:cs="Consolas"/>
+                <w:color w:val="auto"/>
+                <w:sz w:val="16"/>
+                <w:szCs w:val="16"/>
+                <w:u w:val="none"/>
+              </w:rPr>
+              <w:t>C:\DEV\SDK\JAVA_TECH\TOMCAT\apache-tomcat-8.0.24\bin</w:t>
+            </w:r>
+            <w:r>
+              <w:rPr>
+                <w:rStyle w:val="Hyperlink"/>
+                <w:rFonts w:ascii="Consolas" w:hAnsi="Consolas" w:cs="Consolas"/>
+                <w:color w:val="auto"/>
+                <w:sz w:val="16"/>
+                <w:szCs w:val="16"/>
+                <w:u w:val="none"/>
+              </w:rPr>
+              <w:br/>
+              <w:t>catalina.bat run</w:t>
+            </w:r>
+            <w:r>
+              <w:rPr>
+                <w:rStyle w:val="Hyperlink"/>
+                <w:rFonts w:ascii="Consolas" w:hAnsi="Consolas" w:cs="Consolas"/>
+                <w:color w:val="auto"/>
+                <w:sz w:val="16"/>
+                <w:szCs w:val="16"/>
+                <w:u w:val="none"/>
+              </w:rPr>
+              <w:br/>
+            </w:r>
+            <w:r>
+              <w:rPr>
+                <w:rStyle w:val="Hyperlink"/>
+                <w:rFonts w:ascii="Consolas" w:hAnsi="Consolas" w:cs="Consolas"/>
+                <w:color w:val="auto"/>
+                <w:sz w:val="16"/>
+                <w:szCs w:val="16"/>
+                <w:u w:val="none"/>
+              </w:rPr>
+              <w:br/>
+              <w:t xml:space="preserve">//Then go into 00_FrontEndTest repo and do your: </w:t>
+            </w:r>
+            <w:r>
+              <w:rPr>
+                <w:rStyle w:val="Hyperlink"/>
+                <w:rFonts w:ascii="Consolas" w:hAnsi="Consolas" w:cs="Consolas"/>
+                <w:b/>
+                <w:color w:val="auto"/>
+                <w:sz w:val="16"/>
+                <w:szCs w:val="16"/>
+                <w:u w:val="none"/>
+              </w:rPr>
+              <w:t>npm start</w:t>
+            </w:r>
+            <w:r>
+              <w:rPr>
+                <w:rStyle w:val="Hyperlink"/>
+                <w:rFonts w:ascii="Consolas" w:hAnsi="Consolas" w:cs="Consolas"/>
+                <w:color w:val="auto"/>
+                <w:sz w:val="16"/>
+                <w:szCs w:val="16"/>
+                <w:u w:val="none"/>
+              </w:rPr>
+              <w:t xml:space="preserve"> on git bash.</w:t>
+            </w:r>
+            <w:r>
+              <w:rPr>
+                <w:rStyle w:val="Hyperlink"/>
+                <w:rFonts w:ascii="Consolas" w:hAnsi="Consolas" w:cs="Consolas"/>
+                <w:color w:val="auto"/>
+                <w:sz w:val="16"/>
+                <w:szCs w:val="16"/>
+                <w:u w:val="none"/>
+              </w:rPr>
+              <w:br/>
+              <w:t>//No need to do node_mockbackend/node_mockbackend.js,</w:t>
+            </w:r>
+            <w:r>
+              <w:rPr>
+                <w:rStyle w:val="Hyperlink"/>
+                <w:rFonts w:ascii="Consolas" w:hAnsi="Consolas" w:cs="Consolas"/>
+                <w:color w:val="auto"/>
+                <w:sz w:val="16"/>
+                <w:szCs w:val="16"/>
+                <w:u w:val="none"/>
+              </w:rPr>
+              <w:br/>
+              <w:t>//because we are using real backend via tomcat.</w:t>
+            </w:r>
+            <w:r>
+              <w:rPr>
+                <w:rStyle w:val="Hyperlink"/>
+                <w:rFonts w:ascii="Consolas" w:hAnsi="Consolas" w:cs="Consolas"/>
+                <w:color w:val="auto"/>
+                <w:sz w:val="16"/>
+                <w:szCs w:val="16"/>
+                <w:u w:val="none"/>
+              </w:rPr>
+              <w:br/>
             </w:r>
           </w:p>
         </w:tc>
@@ -2365,13 +2013,1874 @@
     <w:p>
       <w:pPr>
         <w:rPr>
-          <w:rFonts w:ascii="Consolas" w:hAnsi="Consolas" w:cs="Consolas"/>
-          <w:b/>
-          <w:sz w:val="16"/>
-          <w:szCs w:val="16"/>
+          <w:rStyle w:val="Hyperlink"/>
+          <w:rFonts w:ascii="Consolas" w:hAnsi="Consolas" w:cs="Consolas"/>
+          <w:color w:val="auto"/>
+          <w:sz w:val="16"/>
+          <w:szCs w:val="16"/>
+          <w:u w:val="none"/>
         </w:rPr>
       </w:pPr>
     </w:p>
+    <w:p>
+      <w:pPr>
+        <w:rPr>
+          <w:rStyle w:val="Hyperlink"/>
+          <w:rFonts w:ascii="Consolas" w:hAnsi="Consolas" w:cs="Consolas"/>
+          <w:b/>
+          <w:color w:val="auto"/>
+          <w:sz w:val="28"/>
+          <w:szCs w:val="28"/>
+          <w:u w:val="none"/>
+        </w:rPr>
+      </w:pPr>
+      <w:r>
+        <w:rPr>
+          <w:rStyle w:val="Hyperlink"/>
+          <w:rFonts w:ascii="Consolas" w:hAnsi="Consolas" w:cs="Consolas"/>
+          <w:color w:val="auto"/>
+          <w:sz w:val="16"/>
+          <w:szCs w:val="16"/>
+          <w:u w:val="none"/>
+        </w:rPr>
+        <w:br/>
+      </w:r>
+      <w:r>
+        <w:rPr>
+          <w:rStyle w:val="Hyperlink"/>
+          <w:rFonts w:ascii="Consolas" w:hAnsi="Consolas" w:cs="Consolas"/>
+          <w:b/>
+          <w:color w:val="auto"/>
+          <w:sz w:val="28"/>
+          <w:szCs w:val="28"/>
+          <w:u w:val="none"/>
+        </w:rPr>
+        <w:t>QUESTION: How do you write a unit test for a directive?</w:t>
+      </w:r>
+    </w:p>
+    <w:p>
+      <w:pPr>
+        <w:rPr>
+          <w:rFonts w:ascii="Consolas" w:hAnsi="Consolas" w:cs="Consolas"/>
+          <w:sz w:val="16"/>
+          <w:szCs w:val="16"/>
+        </w:rPr>
+      </w:pPr>
+      <w:r>
+        <w:rPr>
+          <w:rStyle w:val="Hyperlink"/>
+          <w:rFonts w:ascii="Consolas" w:hAnsi="Consolas" w:cs="Consolas"/>
+          <w:b/>
+          <w:color w:val="auto"/>
+          <w:sz w:val="28"/>
+          <w:szCs w:val="28"/>
+          <w:u w:val="none"/>
+        </w:rPr>
+        <w:t>Where do these unit tests belong?</w:t>
+      </w:r>
+      <w:r>
+        <w:rPr>
+          <w:rStyle w:val="Hyperlink"/>
+          <w:rFonts w:ascii="Consolas" w:hAnsi="Consolas" w:cs="Consolas"/>
+          <w:color w:val="auto"/>
+          <w:sz w:val="16"/>
+          <w:szCs w:val="16"/>
+          <w:u w:val="none"/>
+        </w:rPr>
+        <w:br/>
+      </w:r>
+      <w:r>
+        <w:rPr>
+          <w:rStyle w:val="Hyperlink"/>
+          <w:rFonts w:ascii="Consolas" w:hAnsi="Consolas" w:cs="Consolas"/>
+          <w:sz w:val="16"/>
+          <w:szCs w:val="16"/>
+        </w:rPr>
+        <w:br/>
+      </w:r>
+      <w:r>
+        <w:rPr>
+          <w:rFonts w:ascii="Consolas" w:hAnsi="Consolas" w:cs="Consolas"/>
+          <w:sz w:val="16"/>
+          <w:szCs w:val="16"/>
+        </w:rPr>
+        <w:t>// Backend Constants</w:t>
+      </w:r>
+      <w:r>
+        <w:rPr>
+          <w:rFonts w:ascii="Consolas" w:hAnsi="Consolas" w:cs="Consolas"/>
+          <w:sz w:val="16"/>
+          <w:szCs w:val="16"/>
+        </w:rPr>
+        <w:br/>
+      </w:r>
+      <w:r>
+        <w:rPr>
+          <w:rFonts w:ascii="Consolas" w:hAnsi="Consolas" w:cs="Consolas"/>
+          <w:sz w:val="16"/>
+          <w:szCs w:val="16"/>
+        </w:rPr>
+        <w:t>.constant("BACKEND", "http://localhost:8888")</w:t>
+      </w:r>
+    </w:p>
+    <w:p>
+      <w:pPr>
+        <w:rPr>
+          <w:rFonts w:ascii="Consolas" w:hAnsi="Consolas" w:cs="Consolas"/>
+          <w:sz w:val="16"/>
+          <w:szCs w:val="16"/>
+        </w:rPr>
+      </w:pPr>
+    </w:p>
+    <w:p>
+      <w:pPr>
+        <w:rPr>
+          <w:rFonts w:ascii="Consolas" w:hAnsi="Consolas" w:cs="Consolas"/>
+          <w:sz w:val="32"/>
+          <w:szCs w:val="32"/>
+        </w:rPr>
+      </w:pPr>
+      <w:r>
+        <w:rPr>
+          <w:rFonts w:ascii="Consolas" w:hAnsi="Consolas" w:cs="Consolas"/>
+          <w:sz w:val="16"/>
+          <w:szCs w:val="16"/>
+        </w:rPr>
+        <w:t>TODO: Integrate this into actual project:</w:t>
+      </w:r>
+      <w:r>
+        <w:rPr>
+          <w:rFonts w:ascii="Consolas" w:hAnsi="Consolas" w:cs="Consolas"/>
+          <w:sz w:val="16"/>
+          <w:szCs w:val="16"/>
+        </w:rPr>
+        <w:br/>
+      </w:r>
+      <w:r>
+        <w:rPr>
+          <w:rFonts w:ascii="Consolas" w:hAnsi="Consolas" w:cs="Consolas"/>
+          <w:sz w:val="16"/>
+          <w:szCs w:val="16"/>
+        </w:rPr>
+        <w:t>C:\DEV\AHK\CODE_SNIPPET\HELPDOC\ANGULAR\NgTable_Hacking\NgTable_ReadyForDirPaginate.html</w:t>
+      </w:r>
+      <w:r>
+        <w:rPr>
+          <w:rFonts w:ascii="Consolas" w:hAnsi="Consolas" w:cs="Consolas"/>
+          <w:sz w:val="16"/>
+          <w:szCs w:val="16"/>
+        </w:rPr>
+        <w:br/>
+      </w:r>
+      <w:r>
+        <w:rPr>
+          <w:rFonts w:ascii="Consolas" w:hAnsi="Consolas" w:cs="Consolas"/>
+          <w:sz w:val="16"/>
+          <w:szCs w:val="16"/>
+        </w:rPr>
+        <w:br/>
+      </w:r>
+      <w:r>
+        <w:rPr>
+          <w:rFonts w:ascii="Consolas" w:hAnsi="Consolas" w:cs="Consolas"/>
+          <w:sz w:val="32"/>
+          <w:szCs w:val="32"/>
+        </w:rPr>
+        <w:t>UNIT TESTING:</w:t>
+      </w:r>
+    </w:p>
+    <w:tbl>
+      <w:tblPr>
+        <w:tblStyle w:val="TableGrid"/>
+        <w:tblW w:w="0" w:type="auto"/>
+        <w:tblLook w:val="04A0" w:firstRow="1" w:lastRow="0" w:firstColumn="1" w:lastColumn="0" w:noHBand="0" w:noVBand="1"/>
+      </w:tblPr>
+      <w:tblGrid>
+        <w:gridCol w:w="9576"/>
+      </w:tblGrid>
+      <w:tr>
+        <w:tc>
+          <w:tcPr>
+            <w:tcW w:w="9576" w:type="dxa"/>
+          </w:tcPr>
+          <w:p>
+            <w:pPr>
+              <w:rPr>
+                <w:rFonts w:ascii="Consolas" w:hAnsi="Consolas" w:cs="Consolas"/>
+                <w:sz w:val="32"/>
+                <w:szCs w:val="32"/>
+              </w:rPr>
+            </w:pPr>
+            <w:r>
+              <w:rPr>
+                <w:rFonts w:ascii="Consolas" w:hAnsi="Consolas" w:cs="Consolas"/>
+              </w:rPr>
+              <w:t>Q:How does project find your unit tests?</w:t>
+            </w:r>
+          </w:p>
+        </w:tc>
+      </w:tr>
+      <w:tr>
+        <w:tc>
+          <w:tcPr>
+            <w:tcW w:w="9576" w:type="dxa"/>
+          </w:tcPr>
+          <w:p>
+            <w:pPr>
+              <w:rPr>
+                <w:rFonts w:ascii="Consolas" w:hAnsi="Consolas" w:cs="Consolas"/>
+              </w:rPr>
+            </w:pPr>
+            <w:r>
+              <w:rPr>
+                <w:rFonts w:ascii="Consolas" w:hAnsi="Consolas" w:cs="Consolas"/>
+              </w:rPr>
+              <w:t xml:space="preserve">A: IN: </w:t>
+            </w:r>
+            <w:r>
+              <w:rPr>
+                <w:rFonts w:ascii="Consolas" w:hAnsi="Consolas" w:cs="Consolas"/>
+                <w:b/>
+              </w:rPr>
+              <w:t>app/unit-tests/karma.conf.js</w:t>
+            </w:r>
+            <w:r>
+              <w:rPr>
+                <w:rFonts w:ascii="Consolas" w:hAnsi="Consolas" w:cs="Consolas"/>
+              </w:rPr>
+              <w:br/>
+              <w:t xml:space="preserve">Line: </w:t>
+            </w:r>
+            <w:r>
+              <w:rPr>
+                <w:rFonts w:ascii="Consolas" w:hAnsi="Consolas" w:cs="Consolas"/>
+                <w:b/>
+              </w:rPr>
+              <w:t>'unit-tests/**/*.spec.js',</w:t>
+            </w:r>
+            <w:r>
+              <w:rPr>
+                <w:rFonts w:ascii="Consolas" w:hAnsi="Consolas" w:cs="Consolas"/>
+              </w:rPr>
+              <w:br/>
+            </w:r>
+            <w:r>
+              <w:rPr>
+                <w:rFonts w:ascii="Consolas" w:hAnsi="Consolas" w:cs="Consolas"/>
+              </w:rPr>
+              <w:br/>
+              <w:t>A2: Looks like that isn't all that is needed. Also add something similar to</w:t>
+            </w:r>
+          </w:p>
+          <w:p>
+            <w:pPr>
+              <w:rPr>
+                <w:rFonts w:ascii="Consolas" w:hAnsi="Consolas" w:cs="Consolas"/>
+                <w:b/>
+              </w:rPr>
+            </w:pPr>
+            <w:r>
+              <w:rPr>
+                <w:rFonts w:ascii="Consolas" w:hAnsi="Consolas" w:cs="Consolas"/>
+              </w:rPr>
+              <w:t>these 3 lines within same file:</w:t>
+            </w:r>
+            <w:r>
+              <w:rPr>
+                <w:rFonts w:ascii="Consolas" w:hAnsi="Consolas" w:cs="Consolas"/>
+              </w:rPr>
+              <w:br/>
+            </w:r>
+            <w:r>
+              <w:rPr>
+                <w:rFonts w:ascii="Consolas" w:hAnsi="Consolas" w:cs="Consolas"/>
+                <w:b/>
+              </w:rPr>
+              <w:t>'app/common/directive/user-dock.module.js',</w:t>
+            </w:r>
+          </w:p>
+          <w:p>
+            <w:pPr>
+              <w:rPr>
+                <w:rFonts w:ascii="Consolas" w:hAnsi="Consolas" w:cs="Consolas"/>
+                <w:b/>
+              </w:rPr>
+            </w:pPr>
+            <w:r>
+              <w:rPr>
+                <w:rFonts w:ascii="Consolas" w:hAnsi="Consolas" w:cs="Consolas"/>
+                <w:b/>
+              </w:rPr>
+              <w:lastRenderedPageBreak/>
+              <w:t>'app/common/directive/user-dock.js',</w:t>
+            </w:r>
+          </w:p>
+          <w:p>
+            <w:pPr>
+              <w:rPr>
+                <w:rFonts w:ascii="Consolas" w:hAnsi="Consolas" w:cs="Consolas"/>
+                <w:sz w:val="32"/>
+                <w:szCs w:val="32"/>
+              </w:rPr>
+            </w:pPr>
+            <w:r>
+              <w:rPr>
+                <w:rFonts w:ascii="Consolas" w:hAnsi="Consolas" w:cs="Consolas"/>
+                <w:b/>
+              </w:rPr>
+              <w:t>'app/common/directive/**/!(*.min).js',</w:t>
+            </w:r>
+          </w:p>
+        </w:tc>
+      </w:tr>
+    </w:tbl>
+    <w:p>
+      <w:pPr>
+        <w:rPr>
+          <w:rFonts w:ascii="Consolas" w:hAnsi="Consolas" w:cs="Consolas"/>
+          <w:b/>
+          <w:sz w:val="16"/>
+          <w:szCs w:val="16"/>
+        </w:rPr>
+      </w:pPr>
+      <w:r>
+        <w:rPr>
+          <w:rFonts w:ascii="Consolas" w:hAnsi="Consolas" w:cs="Consolas"/>
+        </w:rPr>
+        <w:lastRenderedPageBreak/>
+        <w:br/>
+      </w:r>
+      <w:r>
+        <w:rPr>
+          <w:rFonts w:ascii="Consolas" w:hAnsi="Consolas" w:cs="Consolas"/>
+          <w:b/>
+          <w:sz w:val="16"/>
+          <w:szCs w:val="16"/>
+        </w:rPr>
+        <w:t>Q: When must karma be restarted?</w:t>
+      </w:r>
+      <w:r>
+        <w:rPr>
+          <w:rFonts w:ascii="Consolas" w:hAnsi="Consolas" w:cs="Consolas"/>
+          <w:b/>
+          <w:sz w:val="16"/>
+          <w:szCs w:val="16"/>
+        </w:rPr>
+        <w:br/>
+        <w:t>A: I don't know. But 1 or both of these scenarios make it so you must:</w:t>
+      </w:r>
+      <w:r>
+        <w:rPr>
+          <w:rFonts w:ascii="Consolas" w:hAnsi="Consolas" w:cs="Consolas"/>
+          <w:b/>
+          <w:sz w:val="16"/>
+          <w:szCs w:val="16"/>
+        </w:rPr>
+        <w:br/>
+        <w:t>1. You edited karma.conf.js</w:t>
+      </w:r>
+      <w:r>
+        <w:rPr>
+          <w:rFonts w:ascii="Consolas" w:hAnsi="Consolas" w:cs="Consolas"/>
+          <w:b/>
+          <w:sz w:val="16"/>
+          <w:szCs w:val="16"/>
+        </w:rPr>
+        <w:br/>
+        <w:t>2. You edited one of the tests.</w:t>
+      </w:r>
+      <w:r>
+        <w:rPr>
+          <w:rFonts w:ascii="Consolas" w:hAnsi="Consolas" w:cs="Consolas"/>
+          <w:b/>
+          <w:sz w:val="16"/>
+          <w:szCs w:val="16"/>
+        </w:rPr>
+        <w:br/>
+      </w:r>
+    </w:p>
+    <w:p>
+      <w:pPr>
+        <w:rPr>
+          <w:rFonts w:ascii="Consolas" w:hAnsi="Consolas" w:cs="Consolas"/>
+          <w:b/>
+          <w:sz w:val="16"/>
+          <w:szCs w:val="16"/>
+        </w:rPr>
+      </w:pPr>
+      <w:r>
+        <w:rPr>
+          <w:rFonts w:ascii="Consolas" w:hAnsi="Consolas" w:cs="Consolas"/>
+          <w:b/>
+          <w:sz w:val="32"/>
+          <w:szCs w:val="32"/>
+          <w:u w:val="single"/>
+        </w:rPr>
+        <w:t>Stepping Through Karma:</w:t>
+      </w:r>
+      <w:r>
+        <w:rPr>
+          <w:rFonts w:ascii="Consolas" w:hAnsi="Consolas" w:cs="Consolas"/>
+          <w:b/>
+          <w:sz w:val="32"/>
+          <w:szCs w:val="32"/>
+          <w:u w:val="single"/>
+        </w:rPr>
+        <w:br/>
+      </w:r>
+      <w:r>
+        <w:rPr>
+          <w:rFonts w:ascii="Consolas" w:hAnsi="Consolas" w:cs="Consolas"/>
+          <w:sz w:val="24"/>
+          <w:szCs w:val="24"/>
+        </w:rPr>
+        <w:t>localhost:9876 :</w:t>
+      </w:r>
+      <w:r>
+        <w:rPr>
+          <w:rFonts w:ascii="Consolas" w:hAnsi="Consolas" w:cs="Consolas"/>
+          <w:b/>
+          <w:sz w:val="24"/>
+          <w:szCs w:val="24"/>
+        </w:rPr>
+        <w:t xml:space="preserve"> </w:t>
+      </w:r>
+      <w:r>
+        <w:rPr>
+          <w:rFonts w:ascii="Consolas" w:hAnsi="Consolas" w:cs="Consolas"/>
+          <w:b/>
+          <w:sz w:val="24"/>
+          <w:szCs w:val="24"/>
+        </w:rPr>
+        <w:t>debug.html:</w:t>
+      </w:r>
+      <w:r>
+        <w:rPr>
+          <w:rFonts w:ascii="Consolas" w:hAnsi="Consolas" w:cs="Consolas"/>
+          <w:b/>
+          <w:sz w:val="16"/>
+          <w:szCs w:val="16"/>
+        </w:rPr>
+        <w:br/>
+        <w:t>window.__karma__.files = { /** Proceedurally generated file paths. **/};</w:t>
+      </w:r>
+      <w:r>
+        <w:rPr>
+          <w:rFonts w:ascii="Consolas" w:hAnsi="Consolas" w:cs="Consolas"/>
+          <w:b/>
+          <w:sz w:val="16"/>
+          <w:szCs w:val="16"/>
+        </w:rPr>
+        <w:br/>
+        <w:t>Looks like every entry in the object is in structure:</w:t>
+      </w:r>
+      <w:r>
+        <w:rPr>
+          <w:rFonts w:ascii="Consolas" w:hAnsi="Consolas" w:cs="Consolas"/>
+          <w:b/>
+          <w:sz w:val="16"/>
+          <w:szCs w:val="16"/>
+        </w:rPr>
+        <w:br/>
+        <w:t>'FILE_PATH' : '40_DIGIT_ADDRESS_HASH'</w:t>
+      </w:r>
+      <w:r>
+        <w:rPr>
+          <w:rFonts w:ascii="Consolas" w:hAnsi="Consolas" w:cs="Consolas"/>
+          <w:b/>
+          <w:sz w:val="16"/>
+          <w:szCs w:val="16"/>
+        </w:rPr>
+        <w:br/>
+        <w:t xml:space="preserve"> EXAMPLE: </w:t>
+      </w:r>
+      <w:r>
+        <w:rPr>
+          <w:rFonts w:ascii="Consolas" w:hAnsi="Consolas" w:cs="Consolas"/>
+          <w:b/>
+          <w:sz w:val="16"/>
+          <w:szCs w:val="16"/>
+        </w:rPr>
+        <w:t>'/base/app/login/login.js': '148edab7d9af8606983bce5e12a89ef1af3243fc',</w:t>
+      </w:r>
+    </w:p>
+    <w:tbl>
+      <w:tblPr>
+        <w:tblStyle w:val="TableGrid"/>
+        <w:tblW w:w="0" w:type="auto"/>
+        <w:tblLook w:val="04A0" w:firstRow="1" w:lastRow="0" w:firstColumn="1" w:lastColumn="0" w:noHBand="0" w:noVBand="1"/>
+      </w:tblPr>
+      <w:tblGrid>
+        <w:gridCol w:w="9576"/>
+      </w:tblGrid>
+      <w:tr>
+        <w:tc>
+          <w:tcPr>
+            <w:tcW w:w="9576" w:type="dxa"/>
+          </w:tcPr>
+          <w:p>
+            <w:pPr>
+              <w:rPr>
+                <w:rFonts w:ascii="Consolas" w:hAnsi="Consolas" w:cs="Consolas"/>
+                <w:b/>
+                <w:sz w:val="16"/>
+                <w:szCs w:val="16"/>
+              </w:rPr>
+            </w:pPr>
+            <w:r>
+              <w:rPr>
+                <w:rFonts w:ascii="Consolas" w:hAnsi="Consolas" w:cs="Consolas"/>
+                <w:b/>
+                <w:sz w:val="16"/>
+                <w:szCs w:val="16"/>
+              </w:rPr>
+              <w:t>Hack found in jasmine.js, line 1532:</w:t>
+            </w:r>
+          </w:p>
+        </w:tc>
+      </w:tr>
+      <w:tr>
+        <w:tc>
+          <w:tcPr>
+            <w:tcW w:w="9576" w:type="dxa"/>
+          </w:tcPr>
+          <w:p>
+            <w:pPr>
+              <w:rPr>
+                <w:rFonts w:ascii="Consolas" w:hAnsi="Consolas" w:cs="Consolas"/>
+                <w:sz w:val="16"/>
+                <w:szCs w:val="16"/>
+              </w:rPr>
+            </w:pPr>
+            <w:r>
+              <w:rPr>
+                <w:rFonts w:ascii="Consolas" w:hAnsi="Consolas" w:cs="Consolas"/>
+                <w:sz w:val="16"/>
+                <w:szCs w:val="16"/>
+              </w:rPr>
+              <w:t>function FakeDate() {</w:t>
+            </w:r>
+          </w:p>
+          <w:p>
+            <w:pPr>
+              <w:rPr>
+                <w:rFonts w:ascii="Consolas" w:hAnsi="Consolas" w:cs="Consolas"/>
+                <w:sz w:val="16"/>
+                <w:szCs w:val="16"/>
+              </w:rPr>
+            </w:pPr>
+            <w:r>
+              <w:rPr>
+                <w:rFonts w:ascii="Consolas" w:hAnsi="Consolas" w:cs="Consolas"/>
+                <w:sz w:val="16"/>
+                <w:szCs w:val="16"/>
+              </w:rPr>
+              <w:t xml:space="preserve">      switch(arguments.length) {</w:t>
+            </w:r>
+          </w:p>
+          <w:p>
+            <w:pPr>
+              <w:rPr>
+                <w:rFonts w:ascii="Consolas" w:hAnsi="Consolas" w:cs="Consolas"/>
+                <w:sz w:val="16"/>
+                <w:szCs w:val="16"/>
+              </w:rPr>
+            </w:pPr>
+            <w:r>
+              <w:rPr>
+                <w:rFonts w:ascii="Consolas" w:hAnsi="Consolas" w:cs="Consolas"/>
+                <w:sz w:val="16"/>
+                <w:szCs w:val="16"/>
+              </w:rPr>
+              <w:t xml:space="preserve">        case 0:</w:t>
+            </w:r>
+          </w:p>
+          <w:p>
+            <w:pPr>
+              <w:rPr>
+                <w:rFonts w:ascii="Consolas" w:hAnsi="Consolas" w:cs="Consolas"/>
+                <w:sz w:val="16"/>
+                <w:szCs w:val="16"/>
+              </w:rPr>
+            </w:pPr>
+            <w:r>
+              <w:rPr>
+                <w:rFonts w:ascii="Consolas" w:hAnsi="Consolas" w:cs="Consolas"/>
+                <w:sz w:val="16"/>
+                <w:szCs w:val="16"/>
+              </w:rPr>
+              <w:t xml:space="preserve">          return new GlobalDate(currentTime);</w:t>
+            </w:r>
+          </w:p>
+          <w:p>
+            <w:pPr>
+              <w:rPr>
+                <w:rFonts w:ascii="Consolas" w:hAnsi="Consolas" w:cs="Consolas"/>
+                <w:sz w:val="16"/>
+                <w:szCs w:val="16"/>
+              </w:rPr>
+            </w:pPr>
+            <w:r>
+              <w:rPr>
+                <w:rFonts w:ascii="Consolas" w:hAnsi="Consolas" w:cs="Consolas"/>
+                <w:sz w:val="16"/>
+                <w:szCs w:val="16"/>
+              </w:rPr>
+              <w:t xml:space="preserve">        case 1:</w:t>
+            </w:r>
+          </w:p>
+          <w:p>
+            <w:pPr>
+              <w:rPr>
+                <w:rFonts w:ascii="Consolas" w:hAnsi="Consolas" w:cs="Consolas"/>
+                <w:sz w:val="16"/>
+                <w:szCs w:val="16"/>
+              </w:rPr>
+            </w:pPr>
+            <w:r>
+              <w:rPr>
+                <w:rFonts w:ascii="Consolas" w:hAnsi="Consolas" w:cs="Consolas"/>
+                <w:sz w:val="16"/>
+                <w:szCs w:val="16"/>
+              </w:rPr>
+              <w:t xml:space="preserve">          return new GlobalDate(arguments[0]);</w:t>
+            </w:r>
+          </w:p>
+          <w:p>
+            <w:pPr>
+              <w:rPr>
+                <w:rFonts w:ascii="Consolas" w:hAnsi="Consolas" w:cs="Consolas"/>
+                <w:sz w:val="16"/>
+                <w:szCs w:val="16"/>
+              </w:rPr>
+            </w:pPr>
+            <w:r>
+              <w:rPr>
+                <w:rFonts w:ascii="Consolas" w:hAnsi="Consolas" w:cs="Consolas"/>
+                <w:sz w:val="16"/>
+                <w:szCs w:val="16"/>
+              </w:rPr>
+              <w:t xml:space="preserve">        case 2:</w:t>
+            </w:r>
+          </w:p>
+          <w:p>
+            <w:pPr>
+              <w:rPr>
+                <w:rFonts w:ascii="Consolas" w:hAnsi="Consolas" w:cs="Consolas"/>
+                <w:sz w:val="16"/>
+                <w:szCs w:val="16"/>
+              </w:rPr>
+            </w:pPr>
+            <w:r>
+              <w:rPr>
+                <w:rFonts w:ascii="Consolas" w:hAnsi="Consolas" w:cs="Consolas"/>
+                <w:sz w:val="16"/>
+                <w:szCs w:val="16"/>
+              </w:rPr>
+              <w:t xml:space="preserve">          return new GlobalDate(arguments[0], arguments[1]);</w:t>
+            </w:r>
+          </w:p>
+          <w:p>
+            <w:pPr>
+              <w:rPr>
+                <w:rFonts w:ascii="Consolas" w:hAnsi="Consolas" w:cs="Consolas"/>
+                <w:sz w:val="16"/>
+                <w:szCs w:val="16"/>
+              </w:rPr>
+            </w:pPr>
+            <w:r>
+              <w:rPr>
+                <w:rFonts w:ascii="Consolas" w:hAnsi="Consolas" w:cs="Consolas"/>
+                <w:sz w:val="16"/>
+                <w:szCs w:val="16"/>
+              </w:rPr>
+              <w:t xml:space="preserve">        case 3:</w:t>
+            </w:r>
+          </w:p>
+          <w:p>
+            <w:pPr>
+              <w:rPr>
+                <w:rFonts w:ascii="Consolas" w:hAnsi="Consolas" w:cs="Consolas"/>
+                <w:sz w:val="16"/>
+                <w:szCs w:val="16"/>
+              </w:rPr>
+            </w:pPr>
+            <w:r>
+              <w:rPr>
+                <w:rFonts w:ascii="Consolas" w:hAnsi="Consolas" w:cs="Consolas"/>
+                <w:sz w:val="16"/>
+                <w:szCs w:val="16"/>
+              </w:rPr>
+              <w:t xml:space="preserve">          return new GlobalDate(arguments[0], arguments[1], arguments[2]);</w:t>
+            </w:r>
+          </w:p>
+          <w:p>
+            <w:pPr>
+              <w:rPr>
+                <w:rFonts w:ascii="Consolas" w:hAnsi="Consolas" w:cs="Consolas"/>
+                <w:sz w:val="16"/>
+                <w:szCs w:val="16"/>
+              </w:rPr>
+            </w:pPr>
+            <w:r>
+              <w:rPr>
+                <w:rFonts w:ascii="Consolas" w:hAnsi="Consolas" w:cs="Consolas"/>
+                <w:sz w:val="16"/>
+                <w:szCs w:val="16"/>
+              </w:rPr>
+              <w:t xml:space="preserve">        case 4:</w:t>
+            </w:r>
+          </w:p>
+          <w:p>
+            <w:pPr>
+              <w:rPr>
+                <w:rFonts w:ascii="Consolas" w:hAnsi="Consolas" w:cs="Consolas"/>
+                <w:sz w:val="16"/>
+                <w:szCs w:val="16"/>
+              </w:rPr>
+            </w:pPr>
+            <w:r>
+              <w:rPr>
+                <w:rFonts w:ascii="Consolas" w:hAnsi="Consolas" w:cs="Consolas"/>
+                <w:sz w:val="16"/>
+                <w:szCs w:val="16"/>
+              </w:rPr>
+              <w:t xml:space="preserve">          return new GlobalDate(arguments[0], arguments[1], arguments[2], arguments[3]);</w:t>
+            </w:r>
+          </w:p>
+          <w:p>
+            <w:pPr>
+              <w:rPr>
+                <w:rFonts w:ascii="Consolas" w:hAnsi="Consolas" w:cs="Consolas"/>
+                <w:sz w:val="16"/>
+                <w:szCs w:val="16"/>
+              </w:rPr>
+            </w:pPr>
+            <w:r>
+              <w:rPr>
+                <w:rFonts w:ascii="Consolas" w:hAnsi="Consolas" w:cs="Consolas"/>
+                <w:sz w:val="16"/>
+                <w:szCs w:val="16"/>
+              </w:rPr>
+              <w:t xml:space="preserve">        case 5:</w:t>
+            </w:r>
+          </w:p>
+          <w:p>
+            <w:pPr>
+              <w:rPr>
+                <w:rFonts w:ascii="Consolas" w:hAnsi="Consolas" w:cs="Consolas"/>
+                <w:sz w:val="16"/>
+                <w:szCs w:val="16"/>
+              </w:rPr>
+            </w:pPr>
+            <w:r>
+              <w:rPr>
+                <w:rFonts w:ascii="Consolas" w:hAnsi="Consolas" w:cs="Consolas"/>
+                <w:sz w:val="16"/>
+                <w:szCs w:val="16"/>
+              </w:rPr>
+              <w:t xml:space="preserve">          return new GlobalDate(arguments[0], arguments[1], arguments[2], arguments[3],</w:t>
+            </w:r>
+          </w:p>
+          <w:p>
+            <w:pPr>
+              <w:rPr>
+                <w:rFonts w:ascii="Consolas" w:hAnsi="Consolas" w:cs="Consolas"/>
+                <w:sz w:val="16"/>
+                <w:szCs w:val="16"/>
+              </w:rPr>
+            </w:pPr>
+            <w:r>
+              <w:rPr>
+                <w:rFonts w:ascii="Consolas" w:hAnsi="Consolas" w:cs="Consolas"/>
+                <w:sz w:val="16"/>
+                <w:szCs w:val="16"/>
+              </w:rPr>
+              <w:t xml:space="preserve">                                arguments[4]);</w:t>
+            </w:r>
+          </w:p>
+          <w:p>
+            <w:pPr>
+              <w:rPr>
+                <w:rFonts w:ascii="Consolas" w:hAnsi="Consolas" w:cs="Consolas"/>
+                <w:sz w:val="16"/>
+                <w:szCs w:val="16"/>
+              </w:rPr>
+            </w:pPr>
+            <w:r>
+              <w:rPr>
+                <w:rFonts w:ascii="Consolas" w:hAnsi="Consolas" w:cs="Consolas"/>
+                <w:sz w:val="16"/>
+                <w:szCs w:val="16"/>
+              </w:rPr>
+              <w:t xml:space="preserve">        case 6:</w:t>
+            </w:r>
+          </w:p>
+          <w:p>
+            <w:pPr>
+              <w:rPr>
+                <w:rFonts w:ascii="Consolas" w:hAnsi="Consolas" w:cs="Consolas"/>
+                <w:sz w:val="16"/>
+                <w:szCs w:val="16"/>
+              </w:rPr>
+            </w:pPr>
+            <w:r>
+              <w:rPr>
+                <w:rFonts w:ascii="Consolas" w:hAnsi="Consolas" w:cs="Consolas"/>
+                <w:sz w:val="16"/>
+                <w:szCs w:val="16"/>
+              </w:rPr>
+              <w:t xml:space="preserve">          return new GlobalDate(arguments[0], arguments[1], arguments[2], arguments[3],</w:t>
+            </w:r>
+          </w:p>
+          <w:p>
+            <w:pPr>
+              <w:rPr>
+                <w:rFonts w:ascii="Consolas" w:hAnsi="Consolas" w:cs="Consolas"/>
+                <w:sz w:val="16"/>
+                <w:szCs w:val="16"/>
+              </w:rPr>
+            </w:pPr>
+            <w:r>
+              <w:rPr>
+                <w:rFonts w:ascii="Consolas" w:hAnsi="Consolas" w:cs="Consolas"/>
+                <w:sz w:val="16"/>
+                <w:szCs w:val="16"/>
+              </w:rPr>
+              <w:t xml:space="preserve">                                arguments[4], arguments[5]);</w:t>
+            </w:r>
+          </w:p>
+          <w:p>
+            <w:pPr>
+              <w:rPr>
+                <w:rFonts w:ascii="Consolas" w:hAnsi="Consolas" w:cs="Consolas"/>
+                <w:sz w:val="16"/>
+                <w:szCs w:val="16"/>
+              </w:rPr>
+            </w:pPr>
+            <w:r>
+              <w:rPr>
+                <w:rFonts w:ascii="Consolas" w:hAnsi="Consolas" w:cs="Consolas"/>
+                <w:sz w:val="16"/>
+                <w:szCs w:val="16"/>
+              </w:rPr>
+              <w:t xml:space="preserve">        default:</w:t>
+            </w:r>
+          </w:p>
+          <w:p>
+            <w:pPr>
+              <w:rPr>
+                <w:rFonts w:ascii="Consolas" w:hAnsi="Consolas" w:cs="Consolas"/>
+                <w:sz w:val="16"/>
+                <w:szCs w:val="16"/>
+              </w:rPr>
+            </w:pPr>
+            <w:r>
+              <w:rPr>
+                <w:rFonts w:ascii="Consolas" w:hAnsi="Consolas" w:cs="Consolas"/>
+                <w:sz w:val="16"/>
+                <w:szCs w:val="16"/>
+              </w:rPr>
+              <w:t xml:space="preserve">          return new GlobalDate(arguments[0], arguments[1], arguments[2], arguments[3],</w:t>
+            </w:r>
+          </w:p>
+          <w:p>
+            <w:pPr>
+              <w:rPr>
+                <w:rFonts w:ascii="Consolas" w:hAnsi="Consolas" w:cs="Consolas"/>
+                <w:sz w:val="16"/>
+                <w:szCs w:val="16"/>
+              </w:rPr>
+            </w:pPr>
+            <w:r>
+              <w:rPr>
+                <w:rFonts w:ascii="Consolas" w:hAnsi="Consolas" w:cs="Consolas"/>
+                <w:sz w:val="16"/>
+                <w:szCs w:val="16"/>
+              </w:rPr>
+              <w:t xml:space="preserve">                                arguments[4], arguments[5], arguments[6]);</w:t>
+            </w:r>
+          </w:p>
+          <w:p>
+            <w:pPr>
+              <w:rPr>
+                <w:rFonts w:ascii="Consolas" w:hAnsi="Consolas" w:cs="Consolas"/>
+                <w:sz w:val="16"/>
+                <w:szCs w:val="16"/>
+              </w:rPr>
+            </w:pPr>
+            <w:r>
+              <w:rPr>
+                <w:rFonts w:ascii="Consolas" w:hAnsi="Consolas" w:cs="Consolas"/>
+                <w:sz w:val="16"/>
+                <w:szCs w:val="16"/>
+              </w:rPr>
+              <w:t xml:space="preserve">      }</w:t>
+            </w:r>
+          </w:p>
+          <w:p>
+            <w:pPr>
+              <w:rPr>
+                <w:rFonts w:ascii="Consolas" w:hAnsi="Consolas" w:cs="Consolas"/>
+                <w:b/>
+                <w:sz w:val="16"/>
+                <w:szCs w:val="16"/>
+              </w:rPr>
+            </w:pPr>
+            <w:r>
+              <w:rPr>
+                <w:rFonts w:ascii="Consolas" w:hAnsi="Consolas" w:cs="Consolas"/>
+                <w:sz w:val="16"/>
+                <w:szCs w:val="16"/>
+              </w:rPr>
+              <w:t xml:space="preserve">    }</w:t>
+            </w:r>
+          </w:p>
+        </w:tc>
+      </w:tr>
+    </w:tbl>
+    <w:p>
+      <w:pPr>
+        <w:rPr>
+          <w:rFonts w:ascii="Consolas" w:hAnsi="Consolas" w:cs="Consolas"/>
+          <w:b/>
+          <w:sz w:val="16"/>
+          <w:szCs w:val="16"/>
+        </w:rPr>
+      </w:pPr>
+    </w:p>
+    <w:p>
+      <w:pPr>
+        <w:rPr>
+          <w:rFonts w:ascii="Consolas" w:hAnsi="Consolas" w:cs="Consolas"/>
+          <w:b/>
+          <w:sz w:val="16"/>
+          <w:szCs w:val="16"/>
+        </w:rPr>
+      </w:pPr>
+      <w:r>
+        <w:rPr>
+          <w:rFonts w:ascii="Consolas" w:hAnsi="Consolas" w:cs="Consolas"/>
+          <w:b/>
+          <w:sz w:val="16"/>
+          <w:szCs w:val="16"/>
+        </w:rPr>
+        <w:t>app.get: Example:</w:t>
+      </w:r>
+    </w:p>
+    <w:tbl>
+      <w:tblPr>
+        <w:tblStyle w:val="TableGrid"/>
+        <w:tblW w:w="0" w:type="auto"/>
+        <w:tblLook w:val="04A0" w:firstRow="1" w:lastRow="0" w:firstColumn="1" w:lastColumn="0" w:noHBand="0" w:noVBand="1"/>
+      </w:tblPr>
+      <w:tblGrid>
+        <w:gridCol w:w="9576"/>
+      </w:tblGrid>
+      <w:tr>
+        <w:tc>
+          <w:tcPr>
+            <w:tcW w:w="9576" w:type="dxa"/>
+          </w:tcPr>
+          <w:p>
+            <w:pPr>
+              <w:rPr>
+                <w:rFonts w:ascii="Consolas" w:hAnsi="Consolas" w:cs="Consolas"/>
+                <w:b/>
+                <w:sz w:val="16"/>
+                <w:szCs w:val="16"/>
+              </w:rPr>
+            </w:pPr>
+            <w:r>
+              <w:rPr>
+                <w:rFonts w:ascii="Consolas" w:hAnsi="Consolas" w:cs="Consolas"/>
+                <w:b/>
+                <w:sz w:val="16"/>
+                <w:szCs w:val="16"/>
+              </w:rPr>
+              <w:t>app.get('/v1/admin/login?:arbitrary_</w:t>
+            </w:r>
+            <w:r>
+              <w:rPr>
+                <w:rFonts w:ascii="Consolas" w:hAnsi="Consolas" w:cs="Consolas"/>
+                <w:b/>
+                <w:sz w:val="16"/>
+                <w:szCs w:val="16"/>
+              </w:rPr>
+              <w:t>identifier', function(req,res){</w:t>
+            </w:r>
+          </w:p>
+          <w:p>
+            <w:pPr>
+              <w:rPr>
+                <w:rFonts w:ascii="Consolas" w:hAnsi="Consolas" w:cs="Consolas"/>
+                <w:b/>
+                <w:sz w:val="16"/>
+                <w:szCs w:val="16"/>
+              </w:rPr>
+            </w:pPr>
+            <w:r>
+              <w:rPr>
+                <w:rFonts w:ascii="Consolas" w:hAnsi="Consolas" w:cs="Consolas"/>
+                <w:b/>
+                <w:sz w:val="16"/>
+                <w:szCs w:val="16"/>
+              </w:rPr>
+              <w:tab/>
+            </w:r>
+            <w:r>
+              <w:rPr>
+                <w:rFonts w:ascii="Consolas" w:hAnsi="Consolas" w:cs="Consolas"/>
+                <w:b/>
+                <w:sz w:val="16"/>
+                <w:szCs w:val="16"/>
+              </w:rPr>
+              <w:tab/>
+            </w:r>
+            <w:r>
+              <w:rPr>
+                <w:rFonts w:ascii="Consolas" w:hAnsi="Consolas" w:cs="Consolas"/>
+                <w:b/>
+                <w:sz w:val="16"/>
+                <w:szCs w:val="16"/>
+              </w:rPr>
+              <w:t>var userName = req.query.userName</w:t>
+            </w:r>
+            <w:r>
+              <w:rPr>
+                <w:rFonts w:ascii="Consolas" w:hAnsi="Consolas" w:cs="Consolas"/>
+                <w:b/>
+                <w:sz w:val="16"/>
+                <w:szCs w:val="16"/>
+              </w:rPr>
+              <w:t>;</w:t>
+            </w:r>
+          </w:p>
+          <w:p>
+            <w:pPr>
+              <w:rPr>
+                <w:rFonts w:ascii="Consolas" w:hAnsi="Consolas" w:cs="Consolas"/>
+                <w:b/>
+                <w:sz w:val="16"/>
+                <w:szCs w:val="16"/>
+              </w:rPr>
+            </w:pPr>
+            <w:r>
+              <w:rPr>
+                <w:rFonts w:ascii="Consolas" w:hAnsi="Consolas" w:cs="Consolas"/>
+                <w:b/>
+                <w:sz w:val="16"/>
+                <w:szCs w:val="16"/>
+              </w:rPr>
+              <w:tab/>
+            </w:r>
+            <w:r>
+              <w:rPr>
+                <w:rFonts w:ascii="Consolas" w:hAnsi="Consolas" w:cs="Consolas"/>
+                <w:b/>
+                <w:sz w:val="16"/>
+                <w:szCs w:val="16"/>
+              </w:rPr>
+              <w:tab/>
+            </w:r>
+            <w:r>
+              <w:rPr>
+                <w:rFonts w:ascii="Consolas" w:hAnsi="Consolas" w:cs="Consolas"/>
+                <w:b/>
+                <w:sz w:val="16"/>
+                <w:szCs w:val="16"/>
+              </w:rPr>
+              <w:t>var passwor</w:t>
+            </w:r>
+            <w:r>
+              <w:rPr>
+                <w:rFonts w:ascii="Consolas" w:hAnsi="Consolas" w:cs="Consolas"/>
+                <w:b/>
+                <w:sz w:val="16"/>
+                <w:szCs w:val="16"/>
+              </w:rPr>
+              <w:t>d = req.query.password;</w:t>
+            </w:r>
+          </w:p>
+          <w:p>
+            <w:pPr>
+              <w:rPr>
+                <w:rFonts w:ascii="Consolas" w:hAnsi="Consolas" w:cs="Consolas"/>
+                <w:b/>
+                <w:sz w:val="16"/>
+                <w:szCs w:val="16"/>
+              </w:rPr>
+            </w:pPr>
+            <w:r>
+              <w:rPr>
+                <w:rFonts w:ascii="Consolas" w:hAnsi="Consolas" w:cs="Consolas"/>
+                <w:b/>
+                <w:sz w:val="16"/>
+                <w:szCs w:val="16"/>
+              </w:rPr>
+              <w:tab/>
+            </w:r>
+            <w:r>
+              <w:rPr>
+                <w:rFonts w:ascii="Consolas" w:hAnsi="Consolas" w:cs="Consolas"/>
+                <w:b/>
+                <w:sz w:val="16"/>
+                <w:szCs w:val="16"/>
+              </w:rPr>
+              <w:tab/>
+            </w:r>
+          </w:p>
+          <w:p>
+            <w:pPr>
+              <w:rPr>
+                <w:rFonts w:ascii="Consolas" w:hAnsi="Consolas" w:cs="Consolas"/>
+                <w:b/>
+                <w:sz w:val="16"/>
+                <w:szCs w:val="16"/>
+              </w:rPr>
+            </w:pPr>
+            <w:r>
+              <w:rPr>
+                <w:rFonts w:ascii="Consolas" w:hAnsi="Consolas" w:cs="Consolas"/>
+                <w:b/>
+                <w:sz w:val="16"/>
+                <w:szCs w:val="16"/>
+              </w:rPr>
+              <w:tab/>
+            </w:r>
+            <w:r>
+              <w:rPr>
+                <w:rFonts w:ascii="Consolas" w:hAnsi="Consolas" w:cs="Consolas"/>
+                <w:b/>
+                <w:sz w:val="16"/>
+                <w:szCs w:val="16"/>
+              </w:rPr>
+              <w:tab/>
+              <w:t>if(userName.toUpperCase() === "RYAN" &amp;&amp; password === "password"){</w:t>
+            </w:r>
+          </w:p>
+          <w:p>
+            <w:pPr>
+              <w:rPr>
+                <w:rFonts w:ascii="Consolas" w:hAnsi="Consolas" w:cs="Consolas"/>
+                <w:b/>
+                <w:sz w:val="16"/>
+                <w:szCs w:val="16"/>
+              </w:rPr>
+            </w:pPr>
+            <w:r>
+              <w:rPr>
+                <w:rFonts w:ascii="Consolas" w:hAnsi="Consolas" w:cs="Consolas"/>
+                <w:b/>
+                <w:sz w:val="16"/>
+                <w:szCs w:val="16"/>
+              </w:rPr>
+              <w:tab/>
+            </w:r>
+            <w:r>
+              <w:rPr>
+                <w:rFonts w:ascii="Consolas" w:hAnsi="Consolas" w:cs="Consolas"/>
+                <w:b/>
+                <w:sz w:val="16"/>
+                <w:szCs w:val="16"/>
+              </w:rPr>
+              <w:tab/>
+            </w:r>
+            <w:r>
+              <w:rPr>
+                <w:rFonts w:ascii="Consolas" w:hAnsi="Consolas" w:cs="Consolas"/>
+                <w:b/>
+                <w:sz w:val="16"/>
+                <w:szCs w:val="16"/>
+              </w:rPr>
+              <w:tab/>
+              <w:t>res.status(200).json({cookie:"VALID_ADMIN_SESSION_COOKIE"});</w:t>
+            </w:r>
+          </w:p>
+          <w:p>
+            <w:pPr>
+              <w:rPr>
+                <w:rFonts w:ascii="Consolas" w:hAnsi="Consolas" w:cs="Consolas"/>
+                <w:b/>
+                <w:sz w:val="16"/>
+                <w:szCs w:val="16"/>
+              </w:rPr>
+            </w:pPr>
+            <w:r>
+              <w:rPr>
+                <w:rFonts w:ascii="Consolas" w:hAnsi="Consolas" w:cs="Consolas"/>
+                <w:b/>
+                <w:sz w:val="16"/>
+                <w:szCs w:val="16"/>
+              </w:rPr>
+              <w:tab/>
+            </w:r>
+            <w:r>
+              <w:rPr>
+                <w:rFonts w:ascii="Consolas" w:hAnsi="Consolas" w:cs="Consolas"/>
+                <w:b/>
+                <w:sz w:val="16"/>
+                <w:szCs w:val="16"/>
+              </w:rPr>
+              <w:tab/>
+              <w:t>}else{</w:t>
+            </w:r>
+          </w:p>
+          <w:p>
+            <w:pPr>
+              <w:rPr>
+                <w:rFonts w:ascii="Consolas" w:hAnsi="Consolas" w:cs="Consolas"/>
+                <w:b/>
+                <w:sz w:val="16"/>
+                <w:szCs w:val="16"/>
+              </w:rPr>
+            </w:pPr>
+            <w:r>
+              <w:rPr>
+                <w:rFonts w:ascii="Consolas" w:hAnsi="Consolas" w:cs="Consolas"/>
+                <w:b/>
+                <w:sz w:val="16"/>
+                <w:szCs w:val="16"/>
+              </w:rPr>
+              <w:tab/>
+            </w:r>
+            <w:r>
+              <w:rPr>
+                <w:rFonts w:ascii="Consolas" w:hAnsi="Consolas" w:cs="Consolas"/>
+                <w:b/>
+                <w:sz w:val="16"/>
+                <w:szCs w:val="16"/>
+              </w:rPr>
+              <w:tab/>
+            </w:r>
+            <w:r>
+              <w:rPr>
+                <w:rFonts w:ascii="Consolas" w:hAnsi="Consolas" w:cs="Consolas"/>
+                <w:b/>
+                <w:sz w:val="16"/>
+                <w:szCs w:val="16"/>
+              </w:rPr>
+              <w:tab/>
+              <w:t>res.status(401).json({error:"INVALID_ADMIN_LOGIN_CREDENTIALS"});</w:t>
+            </w:r>
+          </w:p>
+          <w:p>
+            <w:pPr>
+              <w:rPr>
+                <w:rFonts w:ascii="Consolas" w:hAnsi="Consolas" w:cs="Consolas"/>
+                <w:b/>
+                <w:sz w:val="16"/>
+                <w:szCs w:val="16"/>
+              </w:rPr>
+            </w:pPr>
+            <w:r>
+              <w:rPr>
+                <w:rFonts w:ascii="Consolas" w:hAnsi="Consolas" w:cs="Consolas"/>
+                <w:b/>
+                <w:sz w:val="16"/>
+                <w:szCs w:val="16"/>
+              </w:rPr>
+              <w:tab/>
+            </w:r>
+            <w:r>
+              <w:rPr>
+                <w:rFonts w:ascii="Consolas" w:hAnsi="Consolas" w:cs="Consolas"/>
+                <w:b/>
+                <w:sz w:val="16"/>
+                <w:szCs w:val="16"/>
+              </w:rPr>
+              <w:tab/>
+              <w:t>}</w:t>
+            </w:r>
+          </w:p>
+          <w:p>
+            <w:pPr>
+              <w:rPr>
+                <w:rFonts w:ascii="Consolas" w:hAnsi="Consolas" w:cs="Consolas"/>
+                <w:b/>
+                <w:sz w:val="16"/>
+                <w:szCs w:val="16"/>
+              </w:rPr>
+            </w:pPr>
+          </w:p>
+          <w:p>
+            <w:pPr>
+              <w:rPr>
+                <w:rFonts w:ascii="Consolas" w:hAnsi="Consolas" w:cs="Consolas"/>
+                <w:b/>
+                <w:sz w:val="16"/>
+                <w:szCs w:val="16"/>
+              </w:rPr>
+            </w:pPr>
+            <w:r>
+              <w:rPr>
+                <w:rFonts w:ascii="Consolas" w:hAnsi="Consolas" w:cs="Consolas"/>
+                <w:b/>
+                <w:sz w:val="16"/>
+                <w:szCs w:val="16"/>
+              </w:rPr>
+              <w:tab/>
+              <w:t>});</w:t>
+            </w:r>
+          </w:p>
+        </w:tc>
+      </w:tr>
+    </w:tbl>
+    <w:p>
+      <w:pPr>
+        <w:rPr>
+          <w:rFonts w:ascii="Consolas" w:hAnsi="Consolas" w:cs="Consolas"/>
+          <w:b/>
+          <w:sz w:val="16"/>
+          <w:szCs w:val="16"/>
+        </w:rPr>
+      </w:pPr>
+      <w:r>
+        <w:rPr>
+          <w:rFonts w:ascii="Consolas" w:hAnsi="Consolas" w:cs="Consolas"/>
+          <w:b/>
+          <w:sz w:val="16"/>
+          <w:szCs w:val="16"/>
+        </w:rPr>
+        <w:br/>
+        <w:t>Trouble Shooting:</w:t>
+      </w:r>
+      <w:r>
+        <w:rPr>
+          <w:rFonts w:ascii="Consolas" w:hAnsi="Consolas" w:cs="Consolas"/>
+          <w:b/>
+          <w:sz w:val="16"/>
+          <w:szCs w:val="16"/>
+        </w:rPr>
+        <w:br/>
+      </w:r>
+    </w:p>
+    <w:tbl>
+      <w:tblPr>
+        <w:tblStyle w:val="TableGrid"/>
+        <w:tblW w:w="0" w:type="auto"/>
+        <w:tblLook w:val="04A0" w:firstRow="1" w:lastRow="0" w:firstColumn="1" w:lastColumn="0" w:noHBand="0" w:noVBand="1"/>
+      </w:tblPr>
+      <w:tblGrid>
+        <w:gridCol w:w="9576"/>
+      </w:tblGrid>
+      <w:tr>
+        <w:tc>
+          <w:tcPr>
+            <w:tcW w:w="9576" w:type="dxa"/>
+          </w:tcPr>
+          <w:p>
+            <w:pPr>
+              <w:rPr>
+                <w:rFonts w:ascii="Consolas" w:hAnsi="Consolas" w:cs="Consolas"/>
+                <w:b/>
+                <w:sz w:val="16"/>
+                <w:szCs w:val="16"/>
+              </w:rPr>
+            </w:pPr>
+            <w:r>
+              <w:rPr>
+                <w:rFonts w:ascii="Consolas" w:hAnsi="Consolas" w:cs="Consolas"/>
+                <w:b/>
+                <w:sz w:val="16"/>
+                <w:szCs w:val="16"/>
+              </w:rPr>
+              <w:t>Showing an index instead of actual web-app pages?</w:t>
+            </w:r>
+          </w:p>
+        </w:tc>
+      </w:tr>
+      <w:tr>
+        <w:tc>
+          <w:tcPr>
+            <w:tcW w:w="9576" w:type="dxa"/>
+          </w:tcPr>
+          <w:p>
+            <w:pPr>
+              <w:rPr>
+                <w:rFonts w:ascii="Consolas" w:hAnsi="Consolas" w:cs="Consolas"/>
+                <w:b/>
+                <w:sz w:val="16"/>
+                <w:szCs w:val="16"/>
+              </w:rPr>
+            </w:pPr>
+            <w:bookmarkStart w:id="0" w:name="_GoBack"/>
+            <w:r>
+              <w:rPr>
+                <w:rFonts w:ascii="Consolas" w:hAnsi="Consolas" w:cs="Consolas"/>
+                <w:b/>
+                <w:noProof/>
+                <w:sz w:val="16"/>
+                <w:szCs w:val="16"/>
+              </w:rPr>
+              <w:lastRenderedPageBreak/>
+              <w:drawing>
+                <wp:inline distT="0" distB="0" distL="0" distR="0">
+                  <wp:extent cx="3639058" cy="2934110"/>
+                  <wp:effectExtent l="0" t="0" r="0" b="0"/>
+                  <wp:docPr id="1" name="IndexInsteadOfPages.png"/>
+                  <wp:cNvGraphicFramePr>
+                    <a:graphicFrameLocks xmlns:a="http://schemas.openxmlformats.org/drawingml/2006/main" noChangeAspect="1"/>
+                  </wp:cNvGraphicFramePr>
+                  <a:graphic xmlns:a="http://schemas.openxmlformats.org/drawingml/2006/main">
+                    <a:graphicData uri="http://schemas.openxmlformats.org/drawingml/2006/picture">
+                      <pic:pic xmlns:pic="http://schemas.openxmlformats.org/drawingml/2006/picture">
+                        <pic:nvPicPr>
+                          <pic:cNvPr id="0" name="IndexInsteadOfPages.png"/>
+                          <pic:cNvPicPr/>
+                        </pic:nvPicPr>
+                        <pic:blipFill>
+                          <a:blip r:link="rId12"/>
+                          <a:stretch>
+                            <a:fillRect/>
+                          </a:stretch>
+                        </pic:blipFill>
+                        <pic:spPr>
+                          <a:xfrm>
+                            <a:off x="0" y="0"/>
+                            <a:ext cx="3639058" cy="2934110"/>
+                          </a:xfrm>
+                          <a:prstGeom prst="rect">
+                            <a:avLst/>
+                          </a:prstGeom>
+                        </pic:spPr>
+                      </pic:pic>
+                    </a:graphicData>
+                  </a:graphic>
+                </wp:inline>
+              </w:drawing>
+            </w:r>
+            <w:bookmarkEnd w:id="0"/>
+          </w:p>
+        </w:tc>
+      </w:tr>
+      <w:tr>
+        <w:tc>
+          <w:tcPr>
+            <w:tcW w:w="9576" w:type="dxa"/>
+          </w:tcPr>
+          <w:p>
+            <w:pPr>
+              <w:rPr>
+                <w:rFonts w:ascii="Consolas" w:hAnsi="Consolas" w:cs="Consolas"/>
+                <w:b/>
+                <w:sz w:val="16"/>
+                <w:szCs w:val="16"/>
+              </w:rPr>
+            </w:pPr>
+            <w:r>
+              <w:rPr>
+                <w:rFonts w:ascii="Consolas" w:hAnsi="Consolas" w:cs="Consolas"/>
+                <w:b/>
+                <w:sz w:val="16"/>
+                <w:szCs w:val="16"/>
+              </w:rPr>
+              <w:t>Solution:</w:t>
+            </w:r>
+          </w:p>
+        </w:tc>
+      </w:tr>
+      <w:tr>
+        <w:trPr>
+          <w:trHeight w:val="1277"/>
+        </w:trPr>
+        <w:tc>
+          <w:tcPr>
+            <w:tcW w:w="9576" w:type="dxa"/>
+          </w:tcPr>
+          <w:p>
+            <w:pPr>
+              <w:rPr>
+                <w:rFonts w:ascii="Consolas" w:hAnsi="Consolas" w:cs="Consolas"/>
+                <w:b/>
+                <w:sz w:val="16"/>
+                <w:szCs w:val="16"/>
+              </w:rPr>
+            </w:pPr>
+            <w:r>
+              <w:rPr>
+                <w:rFonts w:ascii="Consolas" w:hAnsi="Consolas" w:cs="Consolas"/>
+                <w:b/>
+                <w:sz w:val="16"/>
+                <w:szCs w:val="16"/>
+              </w:rPr>
+              <w:t>On Git bash:</w:t>
+            </w:r>
+            <w:r>
+              <w:rPr>
+                <w:rFonts w:ascii="Consolas" w:hAnsi="Consolas" w:cs="Consolas"/>
+                <w:b/>
+                <w:sz w:val="16"/>
+                <w:szCs w:val="16"/>
+              </w:rPr>
+              <w:br/>
+              <w:t>gulp env-config</w:t>
+            </w:r>
+            <w:r>
+              <w:rPr>
+                <w:rFonts w:ascii="Consolas" w:hAnsi="Consolas" w:cs="Consolas"/>
+                <w:b/>
+                <w:sz w:val="16"/>
+                <w:szCs w:val="16"/>
+              </w:rPr>
+              <w:br/>
+            </w:r>
+            <w:r>
+              <w:rPr>
+                <w:rFonts w:ascii="Consolas" w:hAnsi="Consolas" w:cs="Consolas"/>
+                <w:b/>
+                <w:sz w:val="16"/>
+                <w:szCs w:val="16"/>
+              </w:rPr>
+              <w:br/>
+              <w:t>//Currently not working. Getting error:</w:t>
+            </w:r>
+            <w:r>
+              <w:rPr>
+                <w:rFonts w:ascii="Consolas" w:hAnsi="Consolas" w:cs="Consolas"/>
+                <w:b/>
+                <w:sz w:val="16"/>
+                <w:szCs w:val="16"/>
+              </w:rPr>
+              <w:br/>
+            </w:r>
+          </w:p>
+          <w:tbl>
+            <w:tblPr>
+              <w:tblStyle w:val="TableGrid"/>
+              <w:tblW w:w="0" w:type="auto"/>
+              <w:tblLook w:val="04A0" w:firstRow="1" w:lastRow="0" w:firstColumn="1" w:lastColumn="0" w:noHBand="0" w:noVBand="1"/>
+            </w:tblPr>
+            <w:tblGrid>
+              <w:gridCol w:w="9345"/>
+            </w:tblGrid>
+            <w:tr>
+              <w:tc>
+                <w:tcPr>
+                  <w:tcW w:w="9345" w:type="dxa"/>
+                  <w:shd w:val="clear" w:color="auto" w:fill="0D0D0D" w:themeFill="text1" w:themeFillTint="F2"/>
+                </w:tcPr>
+                <w:p>
+                  <w:pPr>
+                    <w:rPr>
+                      <w:rFonts w:ascii="Consolas" w:hAnsi="Consolas" w:cs="Consolas"/>
+                      <w:b/>
+                      <w:color w:val="FF0000"/>
+                      <w:sz w:val="16"/>
+                      <w:szCs w:val="16"/>
+                    </w:rPr>
+                  </w:pPr>
+                  <w:r>
+                    <w:rPr>
+                      <w:rFonts w:ascii="Consolas" w:hAnsi="Consolas" w:cs="Consolas"/>
+                      <w:b/>
+                      <w:color w:val="FF0000"/>
+                      <w:sz w:val="16"/>
+                      <w:szCs w:val="16"/>
+                    </w:rPr>
+                    <w:t>module.js:339</w:t>
+                  </w:r>
+                  <w:r>
+                    <w:rPr>
+                      <w:rFonts w:ascii="Consolas" w:hAnsi="Consolas" w:cs="Consolas"/>
+                      <w:b/>
+                      <w:color w:val="FF0000"/>
+                      <w:sz w:val="16"/>
+                      <w:szCs w:val="16"/>
+                    </w:rPr>
+                    <w:br/>
+                    <w:t>throw err;</w:t>
+                  </w:r>
+                  <w:r>
+                    <w:rPr>
+                      <w:rFonts w:ascii="Consolas" w:hAnsi="Consolas" w:cs="Consolas"/>
+                      <w:b/>
+                      <w:color w:val="FF0000"/>
+                      <w:sz w:val="16"/>
+                      <w:szCs w:val="16"/>
+                    </w:rPr>
+                    <w:br/>
+                    <w:t>^</w:t>
+                  </w:r>
+                  <w:r>
+                    <w:rPr>
+                      <w:rFonts w:ascii="Consolas" w:hAnsi="Consolas" w:cs="Consolas"/>
+                      <w:b/>
+                      <w:color w:val="FF0000"/>
+                      <w:sz w:val="16"/>
+                      <w:szCs w:val="16"/>
+                    </w:rPr>
+                    <w:br/>
+                    <w:t>Error: Cannot find module 'jsdoc/util/doop'</w:t>
+                  </w:r>
+                </w:p>
+                <w:p>
+                  <w:pPr>
+                    <w:rPr>
+                      <w:rFonts w:ascii="Consolas" w:hAnsi="Consolas" w:cs="Consolas"/>
+                      <w:b/>
+                      <w:color w:val="FF0000"/>
+                      <w:sz w:val="16"/>
+                      <w:szCs w:val="16"/>
+                    </w:rPr>
+                  </w:pPr>
+                  <w:r>
+                    <w:rPr>
+                      <w:rFonts w:ascii="Consolas" w:hAnsi="Consolas" w:cs="Consolas"/>
+                      <w:b/>
+                      <w:color w:val="FF0000"/>
+                      <w:sz w:val="16"/>
+                      <w:szCs w:val="16"/>
+                    </w:rPr>
+                    <w:t xml:space="preserve">    at Function.Module._resolveFilename (module.js:337:15)</w:t>
+                  </w:r>
+                </w:p>
+                <w:p>
+                  <w:pPr>
+                    <w:rPr>
+                      <w:rFonts w:ascii="Consolas" w:hAnsi="Consolas" w:cs="Consolas"/>
+                      <w:b/>
+                      <w:color w:val="FF0000"/>
+                      <w:sz w:val="16"/>
+                      <w:szCs w:val="16"/>
+                    </w:rPr>
+                  </w:pPr>
+                  <w:r>
+                    <w:rPr>
+                      <w:rFonts w:ascii="Consolas" w:hAnsi="Consolas" w:cs="Consolas"/>
+                      <w:b/>
+                      <w:color w:val="FF0000"/>
+                      <w:sz w:val="16"/>
+                      <w:szCs w:val="16"/>
+                    </w:rPr>
+                    <w:t xml:space="preserve">    at Function.Module._load (module.js:287:25)</w:t>
+                  </w:r>
+                </w:p>
+                <w:p>
+                  <w:pPr>
+                    <w:rPr>
+                      <w:rFonts w:ascii="Consolas" w:hAnsi="Consolas" w:cs="Consolas"/>
+                      <w:b/>
+                      <w:color w:val="FF0000"/>
+                      <w:sz w:val="16"/>
+                      <w:szCs w:val="16"/>
+                    </w:rPr>
+                  </w:pPr>
+                  <w:r>
+                    <w:rPr>
+                      <w:rFonts w:ascii="Consolas" w:hAnsi="Consolas" w:cs="Consolas"/>
+                      <w:b/>
+                      <w:color w:val="FF0000"/>
+                      <w:sz w:val="16"/>
+                      <w:szCs w:val="16"/>
+                    </w:rPr>
+                    <w:t xml:space="preserve">    at Module.require (module.js:366:17)</w:t>
+                  </w:r>
+                </w:p>
+                <w:p>
+                  <w:pPr>
+                    <w:rPr>
+                      <w:rFonts w:ascii="Consolas" w:hAnsi="Consolas" w:cs="Consolas"/>
+                      <w:b/>
+                      <w:color w:val="FF0000"/>
+                      <w:sz w:val="16"/>
+                      <w:szCs w:val="16"/>
+                    </w:rPr>
+                  </w:pPr>
+                  <w:r>
+                    <w:rPr>
+                      <w:rFonts w:ascii="Consolas" w:hAnsi="Consolas" w:cs="Consolas"/>
+                      <w:b/>
+                      <w:color w:val="FF0000"/>
+                      <w:sz w:val="16"/>
+                      <w:szCs w:val="16"/>
+                    </w:rPr>
+                    <w:t xml:space="preserve">    at require (module.js:385:17)</w:t>
+                  </w:r>
+                </w:p>
+                <w:p>
+                  <w:pPr>
+                    <w:rPr>
+                      <w:rFonts w:ascii="Consolas" w:hAnsi="Consolas" w:cs="Consolas"/>
+                      <w:b/>
+                      <w:color w:val="FF0000"/>
+                      <w:sz w:val="16"/>
+                      <w:szCs w:val="16"/>
+                    </w:rPr>
+                  </w:pPr>
+                  <w:r>
+                    <w:rPr>
+                      <w:rFonts w:ascii="Consolas" w:hAnsi="Consolas" w:cs="Consolas"/>
+                      <w:b/>
+                      <w:color w:val="FF0000"/>
+                      <w:sz w:val="16"/>
+                      <w:szCs w:val="16"/>
+                    </w:rPr>
+                    <w:t xml:space="preserve">    at Object.&lt;anonymous&gt; (C:\DEV\REPO\GIT\00G_2016.02.24\gauntlet\node_modules\gulp-jsdoc\node_modules\jsdoc\lib\jsdoc\</w:t>
+                  </w:r>
+                </w:p>
+                <w:p>
+                  <w:pPr>
+                    <w:rPr>
+                      <w:rFonts w:ascii="Consolas" w:hAnsi="Consolas" w:cs="Consolas"/>
+                      <w:b/>
+                      <w:color w:val="FF0000"/>
+                      <w:sz w:val="16"/>
+                      <w:szCs w:val="16"/>
+                    </w:rPr>
+                  </w:pPr>
+                  <w:r>
+                    <w:rPr>
+                      <w:rFonts w:ascii="Consolas" w:hAnsi="Consolas" w:cs="Consolas"/>
+                      <w:b/>
+                      <w:color w:val="FF0000"/>
+                      <w:sz w:val="16"/>
+                      <w:szCs w:val="16"/>
+                    </w:rPr>
+                    <w:t>borrow.js:9:12)</w:t>
+                  </w:r>
+                </w:p>
+                <w:p>
+                  <w:pPr>
+                    <w:rPr>
+                      <w:rFonts w:ascii="Consolas" w:hAnsi="Consolas" w:cs="Consolas"/>
+                      <w:b/>
+                      <w:color w:val="FF0000"/>
+                      <w:sz w:val="16"/>
+                      <w:szCs w:val="16"/>
+                    </w:rPr>
+                  </w:pPr>
+                  <w:r>
+                    <w:rPr>
+                      <w:rFonts w:ascii="Consolas" w:hAnsi="Consolas" w:cs="Consolas"/>
+                      <w:b/>
+                      <w:color w:val="FF0000"/>
+                      <w:sz w:val="16"/>
+                      <w:szCs w:val="16"/>
+                    </w:rPr>
+                    <w:t xml:space="preserve">    at Module._compile (module.js:425:26)</w:t>
+                  </w:r>
+                </w:p>
+                <w:p>
+                  <w:pPr>
+                    <w:rPr>
+                      <w:rFonts w:ascii="Consolas" w:hAnsi="Consolas" w:cs="Consolas"/>
+                      <w:b/>
+                      <w:color w:val="FF0000"/>
+                      <w:sz w:val="16"/>
+                      <w:szCs w:val="16"/>
+                    </w:rPr>
+                  </w:pPr>
+                  <w:r>
+                    <w:rPr>
+                      <w:rFonts w:ascii="Consolas" w:hAnsi="Consolas" w:cs="Consolas"/>
+                      <w:b/>
+                      <w:color w:val="FF0000"/>
+                      <w:sz w:val="16"/>
+                      <w:szCs w:val="16"/>
+                    </w:rPr>
+                    <w:t xml:space="preserve">    at Object.Module._extensions..js (module.js:432:10)</w:t>
+                  </w:r>
+                </w:p>
+                <w:p>
+                  <w:pPr>
+                    <w:rPr>
+                      <w:rFonts w:ascii="Consolas" w:hAnsi="Consolas" w:cs="Consolas"/>
+                      <w:b/>
+                      <w:color w:val="FF0000"/>
+                      <w:sz w:val="16"/>
+                      <w:szCs w:val="16"/>
+                    </w:rPr>
+                  </w:pPr>
+                  <w:r>
+                    <w:rPr>
+                      <w:rFonts w:ascii="Consolas" w:hAnsi="Consolas" w:cs="Consolas"/>
+                      <w:b/>
+                      <w:color w:val="FF0000"/>
+                      <w:sz w:val="16"/>
+                      <w:szCs w:val="16"/>
+                    </w:rPr>
+                    <w:t xml:space="preserve">    at Module.load (module.js:356:32)</w:t>
+                  </w:r>
+                </w:p>
+                <w:p>
+                  <w:pPr>
+                    <w:rPr>
+                      <w:rFonts w:ascii="Consolas" w:hAnsi="Consolas" w:cs="Consolas"/>
+                      <w:b/>
+                      <w:color w:val="FF0000"/>
+                      <w:sz w:val="16"/>
+                      <w:szCs w:val="16"/>
+                    </w:rPr>
+                  </w:pPr>
+                  <w:r>
+                    <w:rPr>
+                      <w:rFonts w:ascii="Consolas" w:hAnsi="Consolas" w:cs="Consolas"/>
+                      <w:b/>
+                      <w:color w:val="FF0000"/>
+                      <w:sz w:val="16"/>
+                      <w:szCs w:val="16"/>
+                    </w:rPr>
+                    <w:t xml:space="preserve">    at Function.Module._load (module.js:311:12)</w:t>
+                  </w:r>
+                </w:p>
+                <w:p>
+                  <w:pPr>
+                    <w:rPr>
+                      <w:rFonts w:ascii="Consolas" w:hAnsi="Consolas" w:cs="Consolas"/>
+                      <w:b/>
+                      <w:color w:val="FF0000"/>
+                      <w:sz w:val="16"/>
+                      <w:szCs w:val="16"/>
+                    </w:rPr>
+                  </w:pPr>
+                  <w:r>
+                    <w:rPr>
+                      <w:rFonts w:ascii="Consolas" w:hAnsi="Consolas" w:cs="Consolas"/>
+                      <w:b/>
+                      <w:color w:val="FF0000"/>
+                      <w:sz w:val="16"/>
+                      <w:szCs w:val="16"/>
+                    </w:rPr>
+                    <w:t xml:space="preserve">    at Module.require (module.js:366:17)</w:t>
+                  </w:r>
+                </w:p>
+                <w:p>
+                  <w:pPr>
+                    <w:rPr>
+                      <w:rFonts w:ascii="Consolas" w:hAnsi="Consolas" w:cs="Consolas"/>
+                      <w:b/>
+                      <w:sz w:val="16"/>
+                      <w:szCs w:val="16"/>
+                    </w:rPr>
+                  </w:pPr>
+                  <w:r>
+                    <w:rPr>
+                      <w:rFonts w:ascii="Consolas" w:hAnsi="Consolas" w:cs="Consolas"/>
+                      <w:b/>
+                      <w:color w:val="FF0000"/>
+                      <w:sz w:val="16"/>
+                      <w:szCs w:val="16"/>
+                    </w:rPr>
+                    <w:t xml:space="preserve">    at require (module.js:385:17)</w:t>
+                  </w:r>
+                </w:p>
+              </w:tc>
+            </w:tr>
+          </w:tbl>
+          <w:p>
+            <w:pPr>
+              <w:rPr>
+                <w:rFonts w:ascii="Consolas" w:hAnsi="Consolas" w:cs="Consolas"/>
+                <w:b/>
+                <w:sz w:val="16"/>
+                <w:szCs w:val="16"/>
+              </w:rPr>
+            </w:pPr>
+          </w:p>
+        </w:tc>
+      </w:tr>
+    </w:tbl>
     <w:p>
       <w:pPr>
         <w:rPr>
@@ -2610,6 +4119,36 @@
       </w:tblBorders>
     </w:tblPr>
   </w:style>
+  <w:style w:type="paragraph" w:styleId="BalloonText">
+    <w:name w:val="Balloon Text"/>
+    <w:basedOn w:val="Normal"/>
+    <w:link w:val="BalloonTextChar"/>
+    <w:uiPriority w:val="99"/>
+    <w:semiHidden/>
+    <w:unhideWhenUsed/>
+    <w:rsid w:val="00651C77"/>
+    <w:pPr>
+      <w:spacing w:after="0" w:line="240" w:lineRule="auto"/>
+    </w:pPr>
+    <w:rPr>
+      <w:rFonts w:ascii="Tahoma" w:hAnsi="Tahoma" w:cs="Tahoma"/>
+      <w:sz w:val="16"/>
+      <w:szCs w:val="16"/>
+    </w:rPr>
+  </w:style>
+  <w:style w:type="character" w:customStyle="1" w:styleId="BalloonTextChar">
+    <w:name w:val="Balloon Text Char"/>
+    <w:basedOn w:val="DefaultParagraphFont"/>
+    <w:link w:val="BalloonText"/>
+    <w:uiPriority w:val="99"/>
+    <w:semiHidden/>
+    <w:rsid w:val="00651C77"/>
+    <w:rPr>
+      <w:rFonts w:ascii="Tahoma" w:hAnsi="Tahoma" w:cs="Tahoma"/>
+      <w:sz w:val="16"/>
+      <w:szCs w:val="16"/>
+    </w:rPr>
+  </w:style>
 </w:styles>
 </file>
 
@@ -2830,6 +4369,36 @@
         <w:insideV w:val="single" w:sz="4" w:space="0" w:color="auto"/>
       </w:tblBorders>
     </w:tblPr>
+  </w:style>
+  <w:style w:type="paragraph" w:styleId="BalloonText">
+    <w:name w:val="Balloon Text"/>
+    <w:basedOn w:val="Normal"/>
+    <w:link w:val="BalloonTextChar"/>
+    <w:uiPriority w:val="99"/>
+    <w:semiHidden/>
+    <w:unhideWhenUsed/>
+    <w:rsid w:val="00651C77"/>
+    <w:pPr>
+      <w:spacing w:after="0" w:line="240" w:lineRule="auto"/>
+    </w:pPr>
+    <w:rPr>
+      <w:rFonts w:ascii="Tahoma" w:hAnsi="Tahoma" w:cs="Tahoma"/>
+      <w:sz w:val="16"/>
+      <w:szCs w:val="16"/>
+    </w:rPr>
+  </w:style>
+  <w:style w:type="character" w:customStyle="1" w:styleId="BalloonTextChar">
+    <w:name w:val="Balloon Text Char"/>
+    <w:basedOn w:val="DefaultParagraphFont"/>
+    <w:link w:val="BalloonText"/>
+    <w:uiPriority w:val="99"/>
+    <w:semiHidden/>
+    <w:rsid w:val="00651C77"/>
+    <w:rPr>
+      <w:rFonts w:ascii="Tahoma" w:hAnsi="Tahoma" w:cs="Tahoma"/>
+      <w:sz w:val="16"/>
+      <w:szCs w:val="16"/>
+    </w:rPr>
   </w:style>
 </w:styles>
 </file>

</xml_diff>

<commit_message>
Cut,Paste,Copy,Select-All & Number Keys added.
</commit_message>
<xml_diff>
--- a/CODE_SNIPPET/HELPDOC/PROJECTS/GAUNTLET/GauntletUI.docx
+++ b/CODE_SNIPPET/HELPDOC/PROJECTS/GAUNTLET/GauntletUI.docx
@@ -3404,7 +3404,6 @@
                 <w:szCs w:val="16"/>
               </w:rPr>
             </w:pPr>
-            <w:bookmarkStart w:id="0" w:name="_GoBack"/>
             <w:r>
               <w:rPr>
                 <w:rFonts w:ascii="Consolas" w:hAnsi="Consolas" w:cs="Consolas"/>
@@ -3450,7 +3449,6 @@
                 </wp:inline>
               </w:drawing>
             </w:r>
-            <w:bookmarkEnd w:id="0"/>
           </w:p>
         </w:tc>
       </w:tr>
@@ -3890,6 +3888,56 @@
           <w:szCs w:val="16"/>
         </w:rPr>
       </w:pPr>
+    </w:p>
+    <w:p>
+      <w:pPr>
+        <w:rPr>
+          <w:rFonts w:ascii="Consolas" w:hAnsi="Consolas" w:cs="Consolas"/>
+          <w:b/>
+          <w:sz w:val="16"/>
+          <w:szCs w:val="16"/>
+        </w:rPr>
+      </w:pPr>
+      <w:r>
+        <w:rPr>
+          <w:rFonts w:ascii="Consolas" w:hAnsi="Consolas" w:cs="Consolas"/>
+          <w:b/>
+          <w:sz w:val="16"/>
+          <w:szCs w:val="16"/>
+        </w:rPr>
+        <w:t>Creating a new branch that has upstream/reference in remote repo?</w:t>
+      </w:r>
+      <w:r>
+        <w:rPr>
+          <w:rFonts w:ascii="Consolas" w:hAnsi="Consolas" w:cs="Consolas"/>
+          <w:b/>
+          <w:sz w:val="16"/>
+          <w:szCs w:val="16"/>
+        </w:rPr>
+        <w:br/>
+        <w:t>1. Make branch: $ git checkout -b make_graphs</w:t>
+      </w:r>
+      <w:r>
+        <w:rPr>
+          <w:rFonts w:ascii="Consolas" w:hAnsi="Consolas" w:cs="Consolas"/>
+          <w:b/>
+          <w:sz w:val="16"/>
+          <w:szCs w:val="16"/>
+        </w:rPr>
+        <w:br/>
+        <w:t>2. Push for first time: $ git push --set-upstream origin make_graphs</w:t>
+      </w:r>
+      <w:r>
+        <w:rPr>
+          <w:rFonts w:ascii="Consolas" w:hAnsi="Consolas" w:cs="Consolas"/>
+          <w:b/>
+          <w:sz w:val="16"/>
+          <w:szCs w:val="16"/>
+        </w:rPr>
+        <w:br/>
+      </w:r>
+      <w:bookmarkStart w:id="0" w:name="_GoBack"/>
+      <w:bookmarkEnd w:id="0"/>
     </w:p>
     <w:sectPr>
       <w:pgSz w:w="12240" w:h="15840"/>

</xml_diff>